<commit_message>
protocol update plus new vein statistic
</commit_message>
<xml_diff>
--- a/Documentation/Guide to programs.docx
+++ b/Documentation/Guide to programs.docx
@@ -4011,8 +4011,6 @@
               </w:rPr>
               <w:t>number of areoles</w:t>
             </w:r>
-            <w:bookmarkStart w:id="0" w:name="_GoBack"/>
-            <w:bookmarkEnd w:id="0"/>
             <w:r>
               <w:rPr>
                 <w:rFonts w:ascii="Andale Mono" w:eastAsia="Times New Roman" w:hAnsi="Andale Mono" w:cs="Times New Roman"/>
@@ -7066,6 +7064,156 @@
               </w:rPr>
               <w:t xml:space="preserve"> of areoles per unit area</w:t>
             </w:r>
+          </w:p>
+        </w:tc>
+      </w:tr>
+      <w:tr>
+        <w:trPr>
+          <w:trHeight w:val="300"/>
+        </w:trPr>
+        <w:tc>
+          <w:tcPr>
+            <w:tcW w:w="3457" w:type="dxa"/>
+            <w:tcBorders>
+              <w:top w:val="nil"/>
+              <w:left w:val="nil"/>
+              <w:bottom w:val="nil"/>
+              <w:right w:val="nil"/>
+            </w:tcBorders>
+            <w:shd w:val="clear" w:color="auto" w:fill="auto"/>
+            <w:noWrap/>
+            <w:vAlign w:val="bottom"/>
+          </w:tcPr>
+          <w:p>
+            <w:pPr>
+              <w:rPr>
+                <w:rFonts w:ascii="Andale Mono" w:eastAsia="Times New Roman" w:hAnsi="Andale Mono" w:cs="Times New Roman"/>
+                <w:color w:val="000000"/>
+                <w:sz w:val="18"/>
+                <w:szCs w:val="18"/>
+              </w:rPr>
+            </w:pPr>
+            <w:proofErr w:type="spellStart"/>
+            <w:proofErr w:type="gramStart"/>
+            <w:r>
+              <w:rPr>
+                <w:rFonts w:ascii="Andale Mono" w:eastAsia="Times New Roman" w:hAnsi="Andale Mono" w:cs="Times New Roman"/>
+                <w:color w:val="000000"/>
+                <w:sz w:val="18"/>
+                <w:szCs w:val="18"/>
+              </w:rPr>
+              <w:t>stat</w:t>
+            </w:r>
+            <w:proofErr w:type="gramEnd"/>
+            <w:r>
+              <w:rPr>
+                <w:rFonts w:ascii="Andale Mono" w:eastAsia="Times New Roman" w:hAnsi="Andale Mono" w:cs="Times New Roman"/>
+                <w:color w:val="000000"/>
+                <w:sz w:val="18"/>
+                <w:szCs w:val="18"/>
+              </w:rPr>
+              <w:t>_areole_loop_index</w:t>
+            </w:r>
+            <w:proofErr w:type="spellEnd"/>
+          </w:p>
+        </w:tc>
+        <w:tc>
+          <w:tcPr>
+            <w:tcW w:w="1621" w:type="dxa"/>
+            <w:tcBorders>
+              <w:top w:val="nil"/>
+              <w:left w:val="nil"/>
+              <w:bottom w:val="nil"/>
+              <w:right w:val="nil"/>
+            </w:tcBorders>
+            <w:shd w:val="clear" w:color="auto" w:fill="auto"/>
+            <w:noWrap/>
+            <w:vAlign w:val="bottom"/>
+          </w:tcPr>
+          <w:p>
+            <w:pPr>
+              <w:rPr>
+                <w:rFonts w:ascii="Andale Mono" w:eastAsia="Times New Roman" w:hAnsi="Andale Mono" w:cs="Times New Roman"/>
+                <w:color w:val="000000"/>
+                <w:sz w:val="18"/>
+                <w:szCs w:val="18"/>
+              </w:rPr>
+            </w:pPr>
+            <w:proofErr w:type="gramStart"/>
+            <w:r>
+              <w:rPr>
+                <w:rFonts w:ascii="Andale Mono" w:eastAsia="Times New Roman" w:hAnsi="Andale Mono" w:cs="Times New Roman"/>
+                <w:color w:val="000000"/>
+                <w:sz w:val="18"/>
+                <w:szCs w:val="18"/>
+              </w:rPr>
+              <w:t>dimensionless</w:t>
+            </w:r>
+            <w:proofErr w:type="gramEnd"/>
+          </w:p>
+        </w:tc>
+        <w:tc>
+          <w:tcPr>
+            <w:tcW w:w="7000" w:type="dxa"/>
+            <w:tcBorders>
+              <w:top w:val="nil"/>
+              <w:left w:val="nil"/>
+              <w:bottom w:val="nil"/>
+              <w:right w:val="nil"/>
+            </w:tcBorders>
+            <w:shd w:val="clear" w:color="auto" w:fill="auto"/>
+            <w:noWrap/>
+            <w:vAlign w:val="bottom"/>
+          </w:tcPr>
+          <w:p>
+            <w:pPr>
+              <w:rPr>
+                <w:rFonts w:ascii="Andale Mono" w:eastAsia="Times New Roman" w:hAnsi="Andale Mono" w:cs="Times New Roman"/>
+                <w:color w:val="000000"/>
+                <w:sz w:val="18"/>
+                <w:szCs w:val="18"/>
+              </w:rPr>
+            </w:pPr>
+            <w:proofErr w:type="spellStart"/>
+            <w:r>
+              <w:rPr>
+                <w:rFonts w:ascii="Andale Mono" w:eastAsia="Times New Roman" w:hAnsi="Andale Mono" w:cs="Times New Roman"/>
+                <w:color w:val="000000"/>
+                <w:sz w:val="18"/>
+                <w:szCs w:val="18"/>
+              </w:rPr>
+              <w:t>loopiness</w:t>
+            </w:r>
+            <w:proofErr w:type="spellEnd"/>
+            <w:r>
+              <w:rPr>
+                <w:rFonts w:ascii="Andale Mono" w:eastAsia="Times New Roman" w:hAnsi="Andale Mono" w:cs="Times New Roman"/>
+                <w:color w:val="000000"/>
+                <w:sz w:val="18"/>
+                <w:szCs w:val="18"/>
+              </w:rPr>
+              <w:t xml:space="preserve"> per </w:t>
+            </w:r>
+            <w:r>
+              <w:rPr>
+                <w:rFonts w:ascii="Andale Mono" w:eastAsia="Times New Roman" w:hAnsi="Andale Mono" w:cs="Times New Roman"/>
+                <w:color w:val="000000"/>
+                <w:sz w:val="18"/>
+                <w:szCs w:val="18"/>
+              </w:rPr>
+              <w:t xml:space="preserve">squared </w:t>
+            </w:r>
+            <w:r>
+              <w:rPr>
+                <w:rFonts w:ascii="Andale Mono" w:eastAsia="Times New Roman" w:hAnsi="Andale Mono" w:cs="Times New Roman"/>
+                <w:color w:val="000000"/>
+                <w:sz w:val="18"/>
+                <w:szCs w:val="18"/>
+              </w:rPr>
+              <w:t xml:space="preserve">vein density </w:t>
+            </w:r>
+            <w:bookmarkStart w:id="0" w:name="_GoBack"/>
+            <w:bookmarkEnd w:id="0"/>
           </w:p>
         </w:tc>
       </w:tr>

</xml_diff>

<commit_message>
fixed perimeter issue affecting overestimates of vein density and vein length
</commit_message>
<xml_diff>
--- a/Documentation/Guide to programs.docx
+++ b/Documentation/Guide to programs.docx
@@ -7,27 +7,23 @@
         <w:rPr>
           <w:rFonts w:ascii="Times" w:hAnsi="Times" w:cs="Times"/>
           <w:b/>
+          <w:color w:val="FF0000"/>
         </w:rPr>
       </w:pPr>
       <w:r>
         <w:rPr>
           <w:rFonts w:ascii="Times" w:hAnsi="Times" w:cs="Times"/>
           <w:b/>
-        </w:rPr>
-        <w:t xml:space="preserve">IMAGE PRE-PROCESSING </w:t>
-      </w:r>
-      <w:r>
-        <w:rPr>
-          <w:rFonts w:ascii="Times" w:hAnsi="Times" w:cs="Times"/>
-          <w:b/>
-        </w:rPr>
-        <w:t>PROGRAM</w:t>
+          <w:color w:val="FF0000"/>
+        </w:rPr>
+        <w:t>NOTE THAT THE BATCHVEIN PROGRAM NOW REPORTS VEIN DENSITY AND VEIN LENGTH VALUES THAT ARE EXACTLY A FACTOR OF TWO SMALLER THAN IN PREVIOUS VERSIONS, FIXING A PERIMETER BUG. (updated 6 May 2020, last version 22 Sep 2018)</w:t>
       </w:r>
     </w:p>
     <w:p>
       <w:pPr>
         <w:rPr>
           <w:rFonts w:ascii="Times" w:hAnsi="Times" w:cs="Times"/>
+          <w:b/>
         </w:rPr>
       </w:pPr>
     </w:p>
@@ -43,7 +39,14 @@
           <w:rFonts w:ascii="Times" w:hAnsi="Times" w:cs="Times"/>
           <w:b/>
         </w:rPr>
-        <w:t>(performs a contrast-limited adaptive histogram equalization).</w:t>
+        <w:t xml:space="preserve">IMAGE PRE-PROCESSING </w:t>
+      </w:r>
+      <w:r>
+        <w:rPr>
+          <w:rFonts w:ascii="Times" w:hAnsi="Times" w:cs="Times"/>
+          <w:b/>
+        </w:rPr>
+        <w:t>PROGRAM</w:t>
       </w:r>
     </w:p>
     <w:p>
@@ -57,45 +60,15 @@
       <w:pPr>
         <w:rPr>
           <w:rFonts w:ascii="Times" w:hAnsi="Times" w:cs="Times"/>
+          <w:b/>
         </w:rPr>
       </w:pPr>
       <w:r>
         <w:rPr>
           <w:rFonts w:ascii="Times" w:hAnsi="Times" w:cs="Times"/>
-        </w:rPr>
-        <w:t>1</w:t>
-      </w:r>
-      <w:r>
-        <w:rPr>
-          <w:rFonts w:ascii="Times" w:hAnsi="Times" w:cs="Times"/>
-        </w:rPr>
-        <w:t xml:space="preserve">. In MATLAB, set the working directory to wherever you </w:t>
-      </w:r>
-      <w:r>
-        <w:rPr>
-          <w:rFonts w:ascii="Times" w:hAnsi="Times" w:cs="Times"/>
-        </w:rPr>
-        <w:t>have put the ‘batchleaf_gray</w:t>
-      </w:r>
-      <w:r>
-        <w:rPr>
-          <w:rFonts w:ascii="Times" w:hAnsi="Times" w:cs="Times"/>
-        </w:rPr>
-        <w:t>s</w:t>
-      </w:r>
-      <w:bookmarkStart w:id="0" w:name="_GoBack"/>
-      <w:bookmarkEnd w:id="0"/>
-      <w:r>
-        <w:rPr>
-          <w:rFonts w:ascii="Times" w:hAnsi="Times" w:cs="Times"/>
-        </w:rPr>
-        <w:t>cale.m’ file</w:t>
-      </w:r>
-      <w:r>
-        <w:rPr>
-          <w:rFonts w:ascii="Times" w:hAnsi="Times" w:cs="Times"/>
-        </w:rPr>
-        <w:t>. Then at the command line, run</w:t>
+          <w:b/>
+        </w:rPr>
+        <w:t>(performs a contrast-limited adaptive histogram equalization).</w:t>
       </w:r>
     </w:p>
     <w:p>
@@ -108,56 +81,58 @@
     <w:p>
       <w:pPr>
         <w:rPr>
-          <w:rFonts w:ascii="Andale Mono" w:hAnsi="Andale Mono" w:cs="Times"/>
+          <w:rFonts w:ascii="Times" w:hAnsi="Times" w:cs="Times"/>
         </w:rPr>
       </w:pPr>
       <w:r>
         <w:rPr>
-          <w:rFonts w:ascii="Andale Mono" w:hAnsi="Andale Mono" w:cs="Times"/>
-        </w:rPr>
-        <w:t>batchleaf_grayscale(‘</w:t>
-      </w:r>
-      <w:r>
-        <w:rPr>
-          <w:rFonts w:ascii="Andale Mono" w:hAnsi="Andale Mono" w:cs="Times"/>
-        </w:rPr>
-        <w:t>/path/to/myleafimages</w:t>
-      </w:r>
-      <w:r>
-        <w:rPr>
-          <w:rFonts w:ascii="Andale Mono" w:hAnsi="Andale Mono" w:cs="Times"/>
-        </w:rPr>
-        <w:t>/</w:t>
-      </w:r>
-      <w:r>
-        <w:rPr>
-          <w:rFonts w:ascii="Andale Mono" w:hAnsi="Andale Mono" w:cs="Times"/>
-        </w:rPr>
-        <w:t>'</w:t>
-      </w:r>
-      <w:r>
-        <w:rPr>
-          <w:rFonts w:ascii="Andale Mono" w:hAnsi="Andale Mono" w:cs="Times"/>
-        </w:rPr>
-        <w:t>, ‘</w:t>
-      </w:r>
-      <w:r>
-        <w:rPr>
-          <w:rFonts w:ascii="Andale Mono" w:hAnsi="Andale Mono" w:cs="Times"/>
-        </w:rPr>
-        <w:t>extension</w:t>
-      </w:r>
-      <w:r>
-        <w:rPr>
-          <w:rFonts w:ascii="Andale Mono" w:hAnsi="Andale Mono" w:cs="Times"/>
-        </w:rPr>
-        <w:t>’</w:t>
-      </w:r>
-      <w:r>
-        <w:rPr>
-          <w:rFonts w:ascii="Andale Mono" w:hAnsi="Andale Mono" w:cs="Times"/>
-        </w:rPr>
-        <w:t>)</w:t>
+          <w:rFonts w:ascii="Times" w:hAnsi="Times" w:cs="Times"/>
+        </w:rPr>
+        <w:t>1</w:t>
+      </w:r>
+      <w:r>
+        <w:rPr>
+          <w:rFonts w:ascii="Times" w:hAnsi="Times" w:cs="Times"/>
+        </w:rPr>
+        <w:t xml:space="preserve">. In MATLAB, set the working directory to wherever you </w:t>
+      </w:r>
+      <w:r>
+        <w:rPr>
+          <w:rFonts w:ascii="Times" w:hAnsi="Times" w:cs="Times"/>
+        </w:rPr>
+        <w:t>have put the ‘</w:t>
+      </w:r>
+      <w:proofErr w:type="spellStart"/>
+      <w:r>
+        <w:rPr>
+          <w:rFonts w:ascii="Times" w:hAnsi="Times" w:cs="Times"/>
+        </w:rPr>
+        <w:t>batchleaf_gray</w:t>
+      </w:r>
+      <w:r>
+        <w:rPr>
+          <w:rFonts w:ascii="Times" w:hAnsi="Times" w:cs="Times"/>
+        </w:rPr>
+        <w:t>s</w:t>
+      </w:r>
+      <w:r>
+        <w:rPr>
+          <w:rFonts w:ascii="Times" w:hAnsi="Times" w:cs="Times"/>
+        </w:rPr>
+        <w:t>cale.m</w:t>
+      </w:r>
+      <w:proofErr w:type="spellEnd"/>
+      <w:r>
+        <w:rPr>
+          <w:rFonts w:ascii="Times" w:hAnsi="Times" w:cs="Times"/>
+        </w:rPr>
+        <w:t>’ file</w:t>
+      </w:r>
+      <w:r>
+        <w:rPr>
+          <w:rFonts w:ascii="Times" w:hAnsi="Times" w:cs="Times"/>
+        </w:rPr>
+        <w:t>. Then at the command line, run</w:t>
       </w:r>
     </w:p>
     <w:p>
@@ -170,80 +145,86 @@
     <w:p>
       <w:pPr>
         <w:rPr>
-          <w:rFonts w:ascii="Times" w:hAnsi="Times" w:cs="Times"/>
+          <w:rFonts w:ascii="Andale Mono" w:hAnsi="Andale Mono" w:cs="Times"/>
         </w:rPr>
       </w:pPr>
-      <w:r>
-        <w:rPr>
-          <w:rFonts w:ascii="Times" w:hAnsi="Times" w:cs="Times"/>
-        </w:rPr>
-        <w:t>where /path/to/myleafimages</w:t>
-      </w:r>
-      <w:r>
-        <w:rPr>
-          <w:rFonts w:ascii="Times" w:hAnsi="Times" w:cs="Times"/>
+      <w:proofErr w:type="spellStart"/>
+      <w:r>
+        <w:rPr>
+          <w:rFonts w:ascii="Andale Mono" w:hAnsi="Andale Mono" w:cs="Times"/>
+        </w:rPr>
+        <w:t>batchleaf_</w:t>
+      </w:r>
+      <w:proofErr w:type="gramStart"/>
+      <w:r>
+        <w:rPr>
+          <w:rFonts w:ascii="Andale Mono" w:hAnsi="Andale Mono" w:cs="Times"/>
+        </w:rPr>
+        <w:t>grayscale</w:t>
+      </w:r>
+      <w:proofErr w:type="spellEnd"/>
+      <w:r>
+        <w:rPr>
+          <w:rFonts w:ascii="Andale Mono" w:hAnsi="Andale Mono" w:cs="Times"/>
+        </w:rPr>
+        <w:t>(</w:t>
+      </w:r>
+      <w:proofErr w:type="gramEnd"/>
+      <w:r>
+        <w:rPr>
+          <w:rFonts w:ascii="Andale Mono" w:hAnsi="Andale Mono" w:cs="Times"/>
+        </w:rPr>
+        <w:t>‘</w:t>
+      </w:r>
+      <w:r>
+        <w:rPr>
+          <w:rFonts w:ascii="Andale Mono" w:hAnsi="Andale Mono" w:cs="Times"/>
+        </w:rPr>
+        <w:t>/path/to/</w:t>
+      </w:r>
+      <w:proofErr w:type="spellStart"/>
+      <w:r>
+        <w:rPr>
+          <w:rFonts w:ascii="Andale Mono" w:hAnsi="Andale Mono" w:cs="Times"/>
+        </w:rPr>
+        <w:t>myleafimages</w:t>
+      </w:r>
+      <w:proofErr w:type="spellEnd"/>
+      <w:r>
+        <w:rPr>
+          <w:rFonts w:ascii="Andale Mono" w:hAnsi="Andale Mono" w:cs="Times"/>
         </w:rPr>
         <w:t>/</w:t>
       </w:r>
       <w:r>
         <w:rPr>
-          <w:rFonts w:ascii="Times" w:hAnsi="Times" w:cs="Times"/>
-        </w:rPr>
-        <w:t xml:space="preserve"> (example: ‘C:/MyLeafImages/)</w:t>
-      </w:r>
-      <w:r>
-        <w:rPr>
-          <w:rFonts w:ascii="Times" w:hAnsi="Times" w:cs="Times"/>
-        </w:rPr>
-        <w:t xml:space="preserve"> indicates the folder where your </w:t>
-      </w:r>
-      <w:r>
-        <w:rPr>
-          <w:rFonts w:ascii="Times" w:hAnsi="Times" w:cs="Times"/>
-        </w:rPr>
-        <w:t xml:space="preserve">JPG </w:t>
-      </w:r>
-      <w:r>
-        <w:rPr>
-          <w:rFonts w:ascii="Times" w:hAnsi="Times" w:cs="Times"/>
-        </w:rPr>
-        <w:t xml:space="preserve">or TIF </w:t>
-      </w:r>
-      <w:r>
-        <w:rPr>
-          <w:rFonts w:ascii="Times" w:hAnsi="Times" w:cs="Times"/>
-        </w:rPr>
-        <w:t>images from the camera</w:t>
-      </w:r>
-      <w:r>
-        <w:rPr>
-          <w:rFonts w:ascii="Times" w:hAnsi="Times" w:cs="Times"/>
-        </w:rPr>
-        <w:t xml:space="preserve"> or microscope</w:t>
-      </w:r>
-      <w:r>
-        <w:rPr>
-          <w:rFonts w:ascii="Times" w:hAnsi="Times" w:cs="Times"/>
-        </w:rPr>
-        <w:t xml:space="preserve"> have been stored.</w:t>
-      </w:r>
-      <w:r>
-        <w:rPr>
-          <w:rFonts w:ascii="Times" w:hAnsi="Times" w:cs="Times"/>
-        </w:rPr>
-        <w:t xml:space="preserve"> The path must have a trailing slash.</w:t>
-      </w:r>
-      <w:r>
-        <w:rPr>
-          <w:rFonts w:ascii="Times" w:hAnsi="Times" w:cs="Times"/>
-        </w:rPr>
-        <w:t xml:space="preserve"> Make sure the quotes are not ‘smart’ but straight.</w:t>
-      </w:r>
-      <w:r>
-        <w:rPr>
-          <w:rFonts w:ascii="Times" w:hAnsi="Times" w:cs="Times"/>
-        </w:rPr>
-        <w:t xml:space="preserve"> This script will work with any other image format, if the extension is declared in the command line.</w:t>
+          <w:rFonts w:ascii="Andale Mono" w:hAnsi="Andale Mono" w:cs="Times"/>
+        </w:rPr>
+        <w:t>'</w:t>
+      </w:r>
+      <w:r>
+        <w:rPr>
+          <w:rFonts w:ascii="Andale Mono" w:hAnsi="Andale Mono" w:cs="Times"/>
+        </w:rPr>
+        <w:t>, ‘</w:t>
+      </w:r>
+      <w:r>
+        <w:rPr>
+          <w:rFonts w:ascii="Andale Mono" w:hAnsi="Andale Mono" w:cs="Times"/>
+        </w:rPr>
+        <w:t>extension</w:t>
+      </w:r>
+      <w:r>
+        <w:rPr>
+          <w:rFonts w:ascii="Andale Mono" w:hAnsi="Andale Mono" w:cs="Times"/>
+        </w:rPr>
+        <w:t>’</w:t>
+      </w:r>
+      <w:r>
+        <w:rPr>
+          <w:rFonts w:ascii="Andale Mono" w:hAnsi="Andale Mono" w:cs="Times"/>
+        </w:rPr>
+        <w:t>)</w:t>
       </w:r>
     </w:p>
     <w:p>
@@ -263,25 +244,95 @@
         <w:rPr>
           <w:rFonts w:ascii="Times" w:hAnsi="Times" w:cs="Times"/>
         </w:rPr>
-        <w:t>2</w:t>
-      </w:r>
-      <w:r>
-        <w:rPr>
-          <w:rFonts w:ascii="Times" w:hAnsi="Times" w:cs="Times"/>
-        </w:rPr>
-        <w:t xml:space="preserve">. The script will automatically contrast-enhance each image with name NAME and save a copy in the working directory as </w:t>
-      </w:r>
-      <w:r>
-        <w:rPr>
-          <w:rFonts w:ascii="Times" w:hAnsi="Times" w:cs="Times"/>
-        </w:rPr>
-        <w:t>NAME-CLAHE</w:t>
-      </w:r>
-      <w:r>
-        <w:rPr>
-          <w:rFonts w:ascii="Times" w:hAnsi="Times" w:cs="Times"/>
-        </w:rPr>
-        <w:t>.jpg.</w:t>
+        <w:t>where /path/to/</w:t>
+      </w:r>
+      <w:proofErr w:type="spellStart"/>
+      <w:r>
+        <w:rPr>
+          <w:rFonts w:ascii="Times" w:hAnsi="Times" w:cs="Times"/>
+        </w:rPr>
+        <w:t>myleafimages</w:t>
+      </w:r>
+      <w:proofErr w:type="spellEnd"/>
+      <w:r>
+        <w:rPr>
+          <w:rFonts w:ascii="Times" w:hAnsi="Times" w:cs="Times"/>
+        </w:rPr>
+        <w:t>/</w:t>
+      </w:r>
+      <w:r>
+        <w:rPr>
+          <w:rFonts w:ascii="Times" w:hAnsi="Times" w:cs="Times"/>
+        </w:rPr>
+        <w:t xml:space="preserve"> (example: ‘C:/</w:t>
+      </w:r>
+      <w:proofErr w:type="spellStart"/>
+      <w:r>
+        <w:rPr>
+          <w:rFonts w:ascii="Times" w:hAnsi="Times" w:cs="Times"/>
+        </w:rPr>
+        <w:t>MyLeafImages</w:t>
+      </w:r>
+      <w:proofErr w:type="spellEnd"/>
+      <w:r>
+        <w:rPr>
+          <w:rFonts w:ascii="Times" w:hAnsi="Times" w:cs="Times"/>
+        </w:rPr>
+        <w:t>/)</w:t>
+      </w:r>
+      <w:r>
+        <w:rPr>
+          <w:rFonts w:ascii="Times" w:hAnsi="Times" w:cs="Times"/>
+        </w:rPr>
+        <w:t xml:space="preserve"> indicates the folder where your </w:t>
+      </w:r>
+      <w:r>
+        <w:rPr>
+          <w:rFonts w:ascii="Times" w:hAnsi="Times" w:cs="Times"/>
+        </w:rPr>
+        <w:t xml:space="preserve">JPG </w:t>
+      </w:r>
+      <w:r>
+        <w:rPr>
+          <w:rFonts w:ascii="Times" w:hAnsi="Times" w:cs="Times"/>
+        </w:rPr>
+        <w:t xml:space="preserve">or TIF </w:t>
+      </w:r>
+      <w:r>
+        <w:rPr>
+          <w:rFonts w:ascii="Times" w:hAnsi="Times" w:cs="Times"/>
+        </w:rPr>
+        <w:t>images from the camera</w:t>
+      </w:r>
+      <w:r>
+        <w:rPr>
+          <w:rFonts w:ascii="Times" w:hAnsi="Times" w:cs="Times"/>
+        </w:rPr>
+        <w:t xml:space="preserve"> or microscope</w:t>
+      </w:r>
+      <w:r>
+        <w:rPr>
+          <w:rFonts w:ascii="Times" w:hAnsi="Times" w:cs="Times"/>
+        </w:rPr>
+        <w:t xml:space="preserve"> have been stored.</w:t>
+      </w:r>
+      <w:r>
+        <w:rPr>
+          <w:rFonts w:ascii="Times" w:hAnsi="Times" w:cs="Times"/>
+        </w:rPr>
+        <w:t xml:space="preserve"> The path must have a trailing slash.</w:t>
+      </w:r>
+      <w:r>
+        <w:rPr>
+          <w:rFonts w:ascii="Times" w:hAnsi="Times" w:cs="Times"/>
+        </w:rPr>
+        <w:t xml:space="preserve"> Make sure the quotes are not ‘smart’ but straight.</w:t>
+      </w:r>
+      <w:r>
+        <w:rPr>
+          <w:rFonts w:ascii="Times" w:hAnsi="Times" w:cs="Times"/>
+        </w:rPr>
+        <w:t xml:space="preserve"> This script will work with any other image format, if the extension is declared in the command line.</w:t>
       </w:r>
     </w:p>
     <w:p>
@@ -301,26 +352,39 @@
         <w:rPr>
           <w:rFonts w:ascii="Times" w:hAnsi="Times" w:cs="Times"/>
         </w:rPr>
-        <w:t>3</w:t>
-      </w:r>
-      <w:r>
-        <w:rPr>
-          <w:rFonts w:ascii="Times" w:hAnsi="Times" w:cs="Times"/>
-        </w:rPr>
-        <w:t>. If contrast is unsatisfactory increase the gain parameter in the script or change the claheRadius parameter (larger will reduce background artifacts; smaller will pull out more local contrast).</w:t>
-      </w:r>
-    </w:p>
-    <w:p>
-      <w:pPr>
-        <w:rPr>
-          <w:rFonts w:ascii="Times" w:hAnsi="Times" w:cs="Times"/>
-        </w:rPr>
-      </w:pPr>
-      <w:r>
-        <w:rPr>
-          <w:rFonts w:ascii="Times" w:hAnsi="Times" w:cs="Times"/>
-        </w:rPr>
-        <w:br w:type="page"/>
+        <w:t>2</w:t>
+      </w:r>
+      <w:r>
+        <w:rPr>
+          <w:rFonts w:ascii="Times" w:hAnsi="Times" w:cs="Times"/>
+        </w:rPr>
+        <w:t xml:space="preserve">. The script will automatically contrast-enhance each image with name </w:t>
+      </w:r>
+      <w:proofErr w:type="spellStart"/>
+      <w:r>
+        <w:rPr>
+          <w:rFonts w:ascii="Times" w:hAnsi="Times" w:cs="Times"/>
+        </w:rPr>
+        <w:t>NAME</w:t>
+      </w:r>
+      <w:proofErr w:type="spellEnd"/>
+      <w:r>
+        <w:rPr>
+          <w:rFonts w:ascii="Times" w:hAnsi="Times" w:cs="Times"/>
+        </w:rPr>
+        <w:t xml:space="preserve"> and save a copy in the working directory as </w:t>
+      </w:r>
+      <w:r>
+        <w:rPr>
+          <w:rFonts w:ascii="Times" w:hAnsi="Times" w:cs="Times"/>
+        </w:rPr>
+        <w:t>NAME-CLAHE</w:t>
+      </w:r>
+      <w:r>
+        <w:rPr>
+          <w:rFonts w:ascii="Times" w:hAnsi="Times" w:cs="Times"/>
+        </w:rPr>
+        <w:t>.jpg.</w:t>
       </w:r>
     </w:p>
     <w:p>
@@ -334,29 +398,52 @@
       <w:pPr>
         <w:rPr>
           <w:rFonts w:ascii="Times" w:hAnsi="Times" w:cs="Times"/>
-          <w:b/>
         </w:rPr>
       </w:pPr>
       <w:r>
         <w:rPr>
           <w:rFonts w:ascii="Times" w:hAnsi="Times" w:cs="Times"/>
-          <w:b/>
-        </w:rPr>
-        <w:t xml:space="preserve">VEIN RADIUS </w:t>
-      </w:r>
-      <w:r>
-        <w:rPr>
-          <w:rFonts w:ascii="Times" w:hAnsi="Times" w:cs="Times"/>
-          <w:b/>
-        </w:rPr>
-        <w:t>PROGRAM</w:t>
+        </w:rPr>
+        <w:t>3</w:t>
+      </w:r>
+      <w:r>
+        <w:rPr>
+          <w:rFonts w:ascii="Times" w:hAnsi="Times" w:cs="Times"/>
+        </w:rPr>
+        <w:t xml:space="preserve">. If contrast is unsatisfactory increase the gain parameter in the script or change the </w:t>
+      </w:r>
+      <w:proofErr w:type="spellStart"/>
+      <w:r>
+        <w:rPr>
+          <w:rFonts w:ascii="Times" w:hAnsi="Times" w:cs="Times"/>
+        </w:rPr>
+        <w:t>claheRadius</w:t>
+      </w:r>
+      <w:proofErr w:type="spellEnd"/>
+      <w:r>
+        <w:rPr>
+          <w:rFonts w:ascii="Times" w:hAnsi="Times" w:cs="Times"/>
+        </w:rPr>
+        <w:t xml:space="preserve"> parameter (larger will reduce background artifacts; smaller will pull out more local contrast).</w:t>
       </w:r>
     </w:p>
     <w:p>
       <w:pPr>
         <w:rPr>
           <w:rFonts w:ascii="Times" w:hAnsi="Times" w:cs="Times"/>
-          <w:b/>
+        </w:rPr>
+      </w:pPr>
+      <w:r>
+        <w:rPr>
+          <w:rFonts w:ascii="Times" w:hAnsi="Times" w:cs="Times"/>
+        </w:rPr>
+        <w:br w:type="page"/>
+      </w:r>
+    </w:p>
+    <w:p>
+      <w:pPr>
+        <w:rPr>
+          <w:rFonts w:ascii="Times" w:hAnsi="Times" w:cs="Times"/>
         </w:rPr>
       </w:pPr>
     </w:p>
@@ -364,19 +451,29 @@
       <w:pPr>
         <w:rPr>
           <w:rFonts w:ascii="Times" w:hAnsi="Times" w:cs="Times"/>
+          <w:b/>
         </w:rPr>
       </w:pPr>
       <w:r>
         <w:rPr>
           <w:rFonts w:ascii="Times" w:hAnsi="Times" w:cs="Times"/>
-        </w:rPr>
-        <w:t xml:space="preserve">1. In MATLAB, set the working directory to wherever you have put the ‘thickness.m’ file.  </w:t>
+          <w:b/>
+        </w:rPr>
+        <w:t xml:space="preserve">VEIN RADIUS </w:t>
+      </w:r>
+      <w:r>
+        <w:rPr>
+          <w:rFonts w:ascii="Times" w:hAnsi="Times" w:cs="Times"/>
+          <w:b/>
+        </w:rPr>
+        <w:t>PROGRAM</w:t>
       </w:r>
     </w:p>
     <w:p>
       <w:pPr>
         <w:rPr>
           <w:rFonts w:ascii="Times" w:hAnsi="Times" w:cs="Times"/>
+          <w:b/>
         </w:rPr>
       </w:pPr>
     </w:p>
@@ -390,91 +487,21 @@
         <w:rPr>
           <w:rFonts w:ascii="Times" w:hAnsi="Times" w:cs="Times"/>
         </w:rPr>
-        <w:t xml:space="preserve">2. Open the thickness.m file and change the </w:t>
-      </w:r>
-      <w:r>
-        <w:rPr>
-          <w:rFonts w:ascii="Andale Mono" w:hAnsi="Andale Mono" w:cs="Times"/>
-        </w:rPr>
-        <w:t>wd=</w:t>
-      </w:r>
-      <w:r>
-        <w:rPr>
-          <w:rFonts w:ascii="Andale Mono" w:hAnsi="Andale Mono" w:cs="Times"/>
-        </w:rPr>
-        <w:t>”</w:t>
-      </w:r>
-      <w:r>
-        <w:rPr>
-          <w:rFonts w:ascii="Andale Mono" w:hAnsi="Andale Mono" w:cs="Times"/>
-        </w:rPr>
-        <w:t>…</w:t>
-      </w:r>
-      <w:r>
-        <w:rPr>
-          <w:rFonts w:ascii="Andale Mono" w:hAnsi="Andale Mono" w:cs="Times"/>
-        </w:rPr>
-        <w:t>”</w:t>
-      </w:r>
-      <w:r>
-        <w:rPr>
-          <w:rFonts w:ascii="Times New Roman" w:hAnsi="Times New Roman" w:cs="Times New Roman"/>
-        </w:rPr>
-        <w:t xml:space="preserve"> line to the</w:t>
-      </w:r>
-      <w:r>
-        <w:rPr>
-          <w:rFonts w:ascii="Times New Roman" w:hAnsi="Times New Roman" w:cs="Times New Roman"/>
-        </w:rPr>
-        <w:t xml:space="preserve"> path to the contrast-enhanced venation images. These images are assumed to have filenames that end </w:t>
-      </w:r>
-      <w:r>
-        <w:rPr>
-          <w:rFonts w:ascii="Andale Mono" w:hAnsi="Andale Mono" w:cs="Times New Roman"/>
-        </w:rPr>
-        <w:t>in –CLAHE.jpg</w:t>
-      </w:r>
-      <w:r>
-        <w:rPr>
-          <w:rFonts w:ascii="Times New Roman" w:hAnsi="Times New Roman" w:cs="Times New Roman"/>
-        </w:rPr>
-        <w:t>. Also change the px_per_</w:t>
-      </w:r>
-      <w:r>
-        <w:rPr>
-          <w:rFonts w:ascii="Andale Mono" w:hAnsi="Andale Mono" w:cs="Times New Roman"/>
-        </w:rPr>
-        <w:t>mm=179</w:t>
-      </w:r>
-      <w:r>
-        <w:rPr>
-          <w:rFonts w:ascii="Times New Roman" w:hAnsi="Times New Roman" w:cs="Times New Roman"/>
-        </w:rPr>
-        <w:t xml:space="preserve"> line to whatever resolution the images are</w:t>
-      </w:r>
-      <w:r>
-        <w:rPr>
-          <w:rFonts w:ascii="Times" w:hAnsi="Times" w:cs="Times New Roman"/>
-        </w:rPr>
-        <w:t xml:space="preserve"> at. </w:t>
-      </w:r>
-      <w:r>
-        <w:rPr>
-          <w:rFonts w:ascii="Times" w:hAnsi="Times" w:cs="Times"/>
-        </w:rPr>
-        <w:t xml:space="preserve">Finally change </w:t>
-      </w:r>
-      <w:r>
-        <w:rPr>
-          <w:rFonts w:ascii="Andale Mono" w:hAnsi="Andale Mono" w:cs="Times"/>
-        </w:rPr>
-        <w:t>reps=50</w:t>
-      </w:r>
-      <w:r>
-        <w:rPr>
-          <w:rFonts w:ascii="Times" w:hAnsi="Times" w:cs="Times"/>
-        </w:rPr>
-        <w:t xml:space="preserve"> to however many random analyses should be done.</w:t>
+        <w:t>1. In MATLAB, set the working directory to wherever you have put the ‘</w:t>
+      </w:r>
+      <w:proofErr w:type="spellStart"/>
+      <w:r>
+        <w:rPr>
+          <w:rFonts w:ascii="Times" w:hAnsi="Times" w:cs="Times"/>
+        </w:rPr>
+        <w:t>thickness.m</w:t>
+      </w:r>
+      <w:proofErr w:type="spellEnd"/>
+      <w:r>
+        <w:rPr>
+          <w:rFonts w:ascii="Times" w:hAnsi="Times" w:cs="Times"/>
+        </w:rPr>
+        <w:t xml:space="preserve">’ file.  </w:t>
       </w:r>
     </w:p>
     <w:p>
@@ -494,7 +521,127 @@
         <w:rPr>
           <w:rFonts w:ascii="Times" w:hAnsi="Times" w:cs="Times"/>
         </w:rPr>
-        <w:t>3. At the command line, run</w:t>
+        <w:t xml:space="preserve">2. Open the </w:t>
+      </w:r>
+      <w:proofErr w:type="spellStart"/>
+      <w:r>
+        <w:rPr>
+          <w:rFonts w:ascii="Times" w:hAnsi="Times" w:cs="Times"/>
+        </w:rPr>
+        <w:t>thickness.m</w:t>
+      </w:r>
+      <w:proofErr w:type="spellEnd"/>
+      <w:r>
+        <w:rPr>
+          <w:rFonts w:ascii="Times" w:hAnsi="Times" w:cs="Times"/>
+        </w:rPr>
+        <w:t xml:space="preserve"> file and change the </w:t>
+      </w:r>
+      <w:r>
+        <w:rPr>
+          <w:rFonts w:ascii="Andale Mono" w:hAnsi="Andale Mono" w:cs="Times"/>
+        </w:rPr>
+        <w:t>wd</w:t>
+      </w:r>
+      <w:proofErr w:type="gramStart"/>
+      <w:r>
+        <w:rPr>
+          <w:rFonts w:ascii="Andale Mono" w:hAnsi="Andale Mono" w:cs="Times"/>
+        </w:rPr>
+        <w:t>=</w:t>
+      </w:r>
+      <w:r>
+        <w:rPr>
+          <w:rFonts w:ascii="Andale Mono" w:hAnsi="Andale Mono" w:cs="Times"/>
+        </w:rPr>
+        <w:t>”</w:t>
+      </w:r>
+      <w:r>
+        <w:rPr>
+          <w:rFonts w:ascii="Andale Mono" w:hAnsi="Andale Mono" w:cs="Times"/>
+        </w:rPr>
+        <w:t>…</w:t>
+      </w:r>
+      <w:proofErr w:type="gramEnd"/>
+      <w:r>
+        <w:rPr>
+          <w:rFonts w:ascii="Andale Mono" w:hAnsi="Andale Mono" w:cs="Times"/>
+        </w:rPr>
+        <w:t>”</w:t>
+      </w:r>
+      <w:r>
+        <w:rPr>
+          <w:rFonts w:ascii="Times New Roman" w:hAnsi="Times New Roman" w:cs="Times New Roman"/>
+        </w:rPr>
+        <w:t xml:space="preserve"> line to the</w:t>
+      </w:r>
+      <w:r>
+        <w:rPr>
+          <w:rFonts w:ascii="Times New Roman" w:hAnsi="Times New Roman" w:cs="Times New Roman"/>
+        </w:rPr>
+        <w:t xml:space="preserve"> path to the contrast-enhanced venation images. These images are assumed to have filenames that end </w:t>
+      </w:r>
+      <w:r>
+        <w:rPr>
+          <w:rFonts w:ascii="Andale Mono" w:hAnsi="Andale Mono" w:cs="Times New Roman"/>
+        </w:rPr>
+        <w:t>in –CLAHE.jpg</w:t>
+      </w:r>
+      <w:r>
+        <w:rPr>
+          <w:rFonts w:ascii="Times New Roman" w:hAnsi="Times New Roman" w:cs="Times New Roman"/>
+        </w:rPr>
+        <w:t xml:space="preserve">. Also change the </w:t>
+      </w:r>
+      <w:proofErr w:type="spellStart"/>
+      <w:r>
+        <w:rPr>
+          <w:rFonts w:ascii="Times New Roman" w:hAnsi="Times New Roman" w:cs="Times New Roman"/>
+        </w:rPr>
+        <w:t>px_per_</w:t>
+      </w:r>
+      <w:r>
+        <w:rPr>
+          <w:rFonts w:ascii="Andale Mono" w:hAnsi="Andale Mono" w:cs="Times New Roman"/>
+        </w:rPr>
+        <w:t>mm</w:t>
+      </w:r>
+      <w:proofErr w:type="spellEnd"/>
+      <w:r>
+        <w:rPr>
+          <w:rFonts w:ascii="Andale Mono" w:hAnsi="Andale Mono" w:cs="Times New Roman"/>
+        </w:rPr>
+        <w:t>=179</w:t>
+      </w:r>
+      <w:r>
+        <w:rPr>
+          <w:rFonts w:ascii="Times New Roman" w:hAnsi="Times New Roman" w:cs="Times New Roman"/>
+        </w:rPr>
+        <w:t xml:space="preserve"> line to whatever resolution the images are</w:t>
+      </w:r>
+      <w:r>
+        <w:rPr>
+          <w:rFonts w:ascii="Times" w:hAnsi="Times" w:cs="Times New Roman"/>
+        </w:rPr>
+        <w:t xml:space="preserve"> at. </w:t>
+      </w:r>
+      <w:r>
+        <w:rPr>
+          <w:rFonts w:ascii="Times" w:hAnsi="Times" w:cs="Times"/>
+        </w:rPr>
+        <w:t xml:space="preserve">Finally change </w:t>
+      </w:r>
+      <w:r>
+        <w:rPr>
+          <w:rFonts w:ascii="Andale Mono" w:hAnsi="Andale Mono" w:cs="Times"/>
+        </w:rPr>
+        <w:t>reps=50</w:t>
+      </w:r>
+      <w:r>
+        <w:rPr>
+          <w:rFonts w:ascii="Times" w:hAnsi="Times" w:cs="Times"/>
+        </w:rPr>
+        <w:t xml:space="preserve"> to however many random analyses should be done.</w:t>
       </w:r>
     </w:p>
     <w:p>
@@ -507,31 +654,51 @@
     <w:p>
       <w:pPr>
         <w:rPr>
-          <w:rFonts w:ascii="Andale Mono" w:hAnsi="Andale Mono" w:cs="Times"/>
+          <w:rFonts w:ascii="Times" w:hAnsi="Times" w:cs="Times"/>
         </w:rPr>
       </w:pPr>
       <w:r>
         <w:rPr>
-          <w:rFonts w:ascii="Andale Mono" w:hAnsi="Andale Mono" w:cs="Times"/>
-        </w:rPr>
-        <w:t>thickness</w:t>
+          <w:rFonts w:ascii="Times" w:hAnsi="Times" w:cs="Times"/>
+        </w:rPr>
+        <w:t>3. At the command line, run</w:t>
       </w:r>
     </w:p>
     <w:p>
       <w:pPr>
         <w:rPr>
-          <w:rFonts w:ascii="Times New Roman" w:hAnsi="Times New Roman" w:cs="Times New Roman"/>
+          <w:rFonts w:ascii="Times" w:hAnsi="Times" w:cs="Times"/>
         </w:rPr>
       </w:pPr>
     </w:p>
     <w:p>
       <w:pPr>
         <w:rPr>
-          <w:rFonts w:ascii="Times" w:hAnsi="Times" w:cs="Times"/>
+          <w:rFonts w:ascii="Andale Mono" w:hAnsi="Andale Mono" w:cs="Times"/>
         </w:rPr>
       </w:pPr>
       <w:r>
         <w:rPr>
+          <w:rFonts w:ascii="Andale Mono" w:hAnsi="Andale Mono" w:cs="Times"/>
+        </w:rPr>
+        <w:t>thickness</w:t>
+      </w:r>
+    </w:p>
+    <w:p>
+      <w:pPr>
+        <w:rPr>
+          <w:rFonts w:ascii="Times New Roman" w:hAnsi="Times New Roman" w:cs="Times New Roman"/>
+        </w:rPr>
+      </w:pPr>
+    </w:p>
+    <w:p>
+      <w:pPr>
+        <w:rPr>
+          <w:rFonts w:ascii="Times" w:hAnsi="Times" w:cs="Times"/>
+        </w:rPr>
+      </w:pPr>
+      <w:r>
+        <w:rPr>
           <w:rFonts w:ascii="Times" w:hAnsi="Times" w:cs="Times New Roman"/>
         </w:rPr>
         <w:t>4.</w:t>
@@ -542,6 +709,7 @@
         </w:rPr>
         <w:t xml:space="preserve"> The script will find the first image that has not yet been processed for vein radius. The program will show randomly selected coordinates to the user. The user should find the vein segment that is closest to the random coordinate and draw a segment perpendicular to the segment representing the diameter of the vein. Once </w:t>
       </w:r>
+      <w:proofErr w:type="spellStart"/>
       <w:r>
         <w:rPr>
           <w:rFonts w:ascii="Andale Mono" w:hAnsi="Andale Mono" w:cs="Times"/>
@@ -552,7 +720,28 @@
         <w:rPr>
           <w:rFonts w:ascii="Times" w:hAnsi="Times" w:cs="Times"/>
         </w:rPr>
-        <w:t xml:space="preserve">segments have been drawn the program continues to the next image, or stops when no more un-analyzed images exist. </w:t>
+        <w:t>segments</w:t>
+      </w:r>
+      <w:proofErr w:type="spellEnd"/>
+      <w:r>
+        <w:rPr>
+          <w:rFonts w:ascii="Times" w:hAnsi="Times" w:cs="Times"/>
+        </w:rPr>
+        <w:t xml:space="preserve"> have been drawn the program continues to the next </w:t>
+      </w:r>
+      <w:proofErr w:type="gramStart"/>
+      <w:r>
+        <w:rPr>
+          <w:rFonts w:ascii="Times" w:hAnsi="Times" w:cs="Times"/>
+        </w:rPr>
+        <w:t>image, or</w:t>
+      </w:r>
+      <w:proofErr w:type="gramEnd"/>
+      <w:r>
+        <w:rPr>
+          <w:rFonts w:ascii="Times" w:hAnsi="Times" w:cs="Times"/>
+        </w:rPr>
+        <w:t xml:space="preserve"> stops when no more un-analyzed images exist. </w:t>
       </w:r>
     </w:p>
     <w:p>
@@ -780,7 +969,23 @@
           <w:rFonts w:ascii="Times" w:hAnsi="Times" w:cs="Times"/>
           <w:i/>
         </w:rPr>
-        <w:t>If you can’t run this script then you can also convert each image file by hand to a PNG using File &gt; Save As within GIMP.</w:t>
+        <w:t xml:space="preserve">If you can’t run this </w:t>
+      </w:r>
+      <w:proofErr w:type="gramStart"/>
+      <w:r>
+        <w:rPr>
+          <w:rFonts w:ascii="Times" w:hAnsi="Times" w:cs="Times"/>
+          <w:i/>
+        </w:rPr>
+        <w:t>script</w:t>
+      </w:r>
+      <w:proofErr w:type="gramEnd"/>
+      <w:r>
+        <w:rPr>
+          <w:rFonts w:ascii="Times" w:hAnsi="Times" w:cs="Times"/>
+          <w:i/>
+        </w:rPr>
+        <w:t xml:space="preserve"> then you can also convert each image file by hand to a PNG using File &gt; Save As within GIMP.</w:t>
       </w:r>
       <w:r>
         <w:rPr>
@@ -840,7 +1045,14 @@
         <w:rPr>
           <w:rFonts w:ascii="Times" w:hAnsi="Times" w:cs="Times"/>
         </w:rPr>
-        <w:t>t the first word of the command, e.g. to</w:t>
+        <w:t xml:space="preserve">t the first word of the command, e.g. </w:t>
+      </w:r>
+      <w:proofErr w:type="gramStart"/>
+      <w:r>
+        <w:rPr>
+          <w:rFonts w:ascii="Times" w:hAnsi="Times" w:cs="Times"/>
+        </w:rPr>
+        <w:t>to</w:t>
       </w:r>
       <w:r>
         <w:rPr>
@@ -848,6 +1060,7 @@
         </w:rPr>
         <w:t xml:space="preserve"> ’</w:t>
       </w:r>
+      <w:proofErr w:type="gramEnd"/>
       <w:r>
         <w:rPr>
           <w:rFonts w:ascii="Times" w:hAnsi="Times" w:cs="Times"/>
@@ -898,7 +1111,43 @@
           <w:sz w:val="18"/>
           <w:szCs w:val="18"/>
         </w:rPr>
-        <w:t>/Applications/Gimp.app/Contents/Resources/bin/gimp-2.6 -n -i -b - &lt;&lt;EOF</w:t>
+        <w:t>/Applications/</w:t>
+      </w:r>
+      <w:proofErr w:type="spellStart"/>
+      <w:r>
+        <w:rPr>
+          <w:rFonts w:ascii="Andale Mono" w:hAnsi="Andale Mono" w:cs="Times"/>
+          <w:sz w:val="18"/>
+          <w:szCs w:val="18"/>
+        </w:rPr>
+        <w:t>Gimp.app</w:t>
+      </w:r>
+      <w:proofErr w:type="spellEnd"/>
+      <w:r>
+        <w:rPr>
+          <w:rFonts w:ascii="Andale Mono" w:hAnsi="Andale Mono" w:cs="Times"/>
+          <w:sz w:val="18"/>
+          <w:szCs w:val="18"/>
+        </w:rPr>
+        <w:t>/Contents/Resources/bin/gimp-2.6 -n -</w:t>
+      </w:r>
+      <w:proofErr w:type="spellStart"/>
+      <w:r>
+        <w:rPr>
+          <w:rFonts w:ascii="Andale Mono" w:hAnsi="Andale Mono" w:cs="Times"/>
+          <w:sz w:val="18"/>
+          <w:szCs w:val="18"/>
+        </w:rPr>
+        <w:t>i</w:t>
+      </w:r>
+      <w:proofErr w:type="spellEnd"/>
+      <w:r>
+        <w:rPr>
+          <w:rFonts w:ascii="Andale Mono" w:hAnsi="Andale Mono" w:cs="Times"/>
+          <w:sz w:val="18"/>
+          <w:szCs w:val="18"/>
+        </w:rPr>
+        <w:t xml:space="preserve"> -b - &lt;&lt;EOF</w:t>
       </w:r>
     </w:p>
     <w:p>
@@ -923,7 +1172,43 @@
           <w:sz w:val="18"/>
           <w:szCs w:val="18"/>
         </w:rPr>
-        <w:t>(let* ( (file's (cadr (file-glob "*.XCF" 1))) (filename "") (image 0) (layer 0) )</w:t>
+        <w:t xml:space="preserve">(let* </w:t>
+      </w:r>
+      <w:proofErr w:type="gramStart"/>
+      <w:r>
+        <w:rPr>
+          <w:rFonts w:ascii="Andale Mono" w:hAnsi="Andale Mono" w:cs="Times"/>
+          <w:sz w:val="18"/>
+          <w:szCs w:val="18"/>
+        </w:rPr>
+        <w:t>( (</w:t>
+      </w:r>
+      <w:proofErr w:type="gramEnd"/>
+      <w:r>
+        <w:rPr>
+          <w:rFonts w:ascii="Andale Mono" w:hAnsi="Andale Mono" w:cs="Times"/>
+          <w:sz w:val="18"/>
+          <w:szCs w:val="18"/>
+        </w:rPr>
+        <w:t>file's (</w:t>
+      </w:r>
+      <w:proofErr w:type="spellStart"/>
+      <w:r>
+        <w:rPr>
+          <w:rFonts w:ascii="Andale Mono" w:hAnsi="Andale Mono" w:cs="Times"/>
+          <w:sz w:val="18"/>
+          <w:szCs w:val="18"/>
+        </w:rPr>
+        <w:t>cadr</w:t>
+      </w:r>
+      <w:proofErr w:type="spellEnd"/>
+      <w:r>
+        <w:rPr>
+          <w:rFonts w:ascii="Andale Mono" w:hAnsi="Andale Mono" w:cs="Times"/>
+          <w:sz w:val="18"/>
+          <w:szCs w:val="18"/>
+        </w:rPr>
+        <w:t xml:space="preserve"> (file-glob "*.XCF" 1))) (filename "") (image 0) (layer 0) )</w:t>
       </w:r>
     </w:p>
     <w:p>
@@ -1023,7 +1308,25 @@
           <w:sz w:val="18"/>
           <w:szCs w:val="18"/>
         </w:rPr>
-        <w:t xml:space="preserve">    (set! filename (string-append (substring (car file's) 0 (- (string-length (car file's)) 4)) ".png"))</w:t>
+        <w:t xml:space="preserve">    (set! filename (string-append (substring (car file's) 0 (- (string-length (car file's)) 4)) ".</w:t>
+      </w:r>
+      <w:proofErr w:type="spellStart"/>
+      <w:r>
+        <w:rPr>
+          <w:rFonts w:ascii="Andale Mono" w:hAnsi="Andale Mono" w:cs="Times"/>
+          <w:sz w:val="18"/>
+          <w:szCs w:val="18"/>
+        </w:rPr>
+        <w:t>png</w:t>
+      </w:r>
+      <w:proofErr w:type="spellEnd"/>
+      <w:r>
+        <w:rPr>
+          <w:rFonts w:ascii="Andale Mono" w:hAnsi="Andale Mono" w:cs="Times"/>
+          <w:sz w:val="18"/>
+          <w:szCs w:val="18"/>
+        </w:rPr>
+        <w:t>"))</w:t>
       </w:r>
     </w:p>
     <w:p>
@@ -1098,7 +1401,25 @@
           <w:sz w:val="18"/>
           <w:szCs w:val="18"/>
         </w:rPr>
-        <w:t xml:space="preserve">    (set! file's (cdr file's))</w:t>
+        <w:t xml:space="preserve">    (set! file's (</w:t>
+      </w:r>
+      <w:proofErr w:type="spellStart"/>
+      <w:r>
+        <w:rPr>
+          <w:rFonts w:ascii="Andale Mono" w:hAnsi="Andale Mono" w:cs="Times"/>
+          <w:sz w:val="18"/>
+          <w:szCs w:val="18"/>
+        </w:rPr>
+        <w:t>cdr</w:t>
+      </w:r>
+      <w:proofErr w:type="spellEnd"/>
+      <w:r>
+        <w:rPr>
+          <w:rFonts w:ascii="Andale Mono" w:hAnsi="Andale Mono" w:cs="Times"/>
+          <w:sz w:val="18"/>
+          <w:szCs w:val="18"/>
+        </w:rPr>
+        <w:t xml:space="preserve"> file's))</w:t>
       </w:r>
     </w:p>
     <w:p>
@@ -1257,7 +1578,23 @@
           <w:rFonts w:ascii="Times New Roman" w:hAnsi="Times New Roman" w:cs="Times New Roman"/>
           <w:b/>
         </w:rPr>
-        <w:t xml:space="preserve"> MATLAB working directory to wherever the batchvein file is. Then run at the command line</w:t>
+        <w:t xml:space="preserve"> MATLAB working directory to wherever the </w:t>
+      </w:r>
+      <w:proofErr w:type="spellStart"/>
+      <w:r>
+        <w:rPr>
+          <w:rFonts w:ascii="Times New Roman" w:hAnsi="Times New Roman" w:cs="Times New Roman"/>
+          <w:b/>
+        </w:rPr>
+        <w:t>batchvein</w:t>
+      </w:r>
+      <w:proofErr w:type="spellEnd"/>
+      <w:r>
+        <w:rPr>
+          <w:rFonts w:ascii="Times New Roman" w:hAnsi="Times New Roman" w:cs="Times New Roman"/>
+          <w:b/>
+        </w:rPr>
+        <w:t xml:space="preserve"> file is. Then run at the command line</w:t>
       </w:r>
     </w:p>
     <w:p>
@@ -1285,33 +1622,149 @@
           <w:rFonts w:ascii="Andale Mono" w:hAnsi="Andale Mono" w:cs="Times New Roman"/>
         </w:rPr>
       </w:pPr>
+      <w:proofErr w:type="spellStart"/>
+      <w:proofErr w:type="gramStart"/>
       <w:r>
         <w:rPr>
           <w:rFonts w:ascii="Andale Mono" w:hAnsi="Andale Mono" w:cs="Courier"/>
           <w:color w:val="000000"/>
         </w:rPr>
-        <w:t>batchvein(basedir, outdir, px_per_mm, medfilt,</w:t>
-      </w:r>
+        <w:t>batchvein</w:t>
+      </w:r>
+      <w:proofErr w:type="spellEnd"/>
       <w:r>
         <w:rPr>
           <w:rFonts w:ascii="Andale Mono" w:hAnsi="Andale Mono" w:cs="Courier"/>
           <w:color w:val="000000"/>
         </w:rPr>
-        <w:t xml:space="preserve"> spur_length_max</w:t>
-      </w:r>
+        <w:t>(</w:t>
+      </w:r>
+      <w:proofErr w:type="spellStart"/>
+      <w:proofErr w:type="gramEnd"/>
       <w:r>
         <w:rPr>
           <w:rFonts w:ascii="Andale Mono" w:hAnsi="Andale Mono" w:cs="Courier"/>
           <w:color w:val="000000"/>
         </w:rPr>
-        <w:t>,</w:t>
-      </w:r>
+        <w:t>basedir</w:t>
+      </w:r>
+      <w:proofErr w:type="spellEnd"/>
       <w:r>
         <w:rPr>
           <w:rFonts w:ascii="Andale Mono" w:hAnsi="Andale Mono" w:cs="Courier"/>
           <w:color w:val="000000"/>
         </w:rPr>
-        <w:t xml:space="preserve"> color_roi, color_vein)</w:t>
+        <w:t xml:space="preserve">, </w:t>
+      </w:r>
+      <w:proofErr w:type="spellStart"/>
+      <w:r>
+        <w:rPr>
+          <w:rFonts w:ascii="Andale Mono" w:hAnsi="Andale Mono" w:cs="Courier"/>
+          <w:color w:val="000000"/>
+        </w:rPr>
+        <w:t>outdir</w:t>
+      </w:r>
+      <w:proofErr w:type="spellEnd"/>
+      <w:r>
+        <w:rPr>
+          <w:rFonts w:ascii="Andale Mono" w:hAnsi="Andale Mono" w:cs="Courier"/>
+          <w:color w:val="000000"/>
+        </w:rPr>
+        <w:t xml:space="preserve">, </w:t>
+      </w:r>
+      <w:proofErr w:type="spellStart"/>
+      <w:r>
+        <w:rPr>
+          <w:rFonts w:ascii="Andale Mono" w:hAnsi="Andale Mono" w:cs="Courier"/>
+          <w:color w:val="000000"/>
+        </w:rPr>
+        <w:t>px_per_mm</w:t>
+      </w:r>
+      <w:proofErr w:type="spellEnd"/>
+      <w:r>
+        <w:rPr>
+          <w:rFonts w:ascii="Andale Mono" w:hAnsi="Andale Mono" w:cs="Courier"/>
+          <w:color w:val="000000"/>
+        </w:rPr>
+        <w:t xml:space="preserve">, </w:t>
+      </w:r>
+      <w:proofErr w:type="spellStart"/>
+      <w:r>
+        <w:rPr>
+          <w:rFonts w:ascii="Andale Mono" w:hAnsi="Andale Mono" w:cs="Courier"/>
+          <w:color w:val="000000"/>
+        </w:rPr>
+        <w:t>medfilt</w:t>
+      </w:r>
+      <w:proofErr w:type="spellEnd"/>
+      <w:r>
+        <w:rPr>
+          <w:rFonts w:ascii="Andale Mono" w:hAnsi="Andale Mono" w:cs="Courier"/>
+          <w:color w:val="000000"/>
+        </w:rPr>
+        <w:t>,</w:t>
+      </w:r>
+      <w:r>
+        <w:rPr>
+          <w:rFonts w:ascii="Andale Mono" w:hAnsi="Andale Mono" w:cs="Courier"/>
+          <w:color w:val="000000"/>
+        </w:rPr>
+        <w:t xml:space="preserve"> </w:t>
+      </w:r>
+      <w:proofErr w:type="spellStart"/>
+      <w:r>
+        <w:rPr>
+          <w:rFonts w:ascii="Andale Mono" w:hAnsi="Andale Mono" w:cs="Courier"/>
+          <w:color w:val="000000"/>
+        </w:rPr>
+        <w:t>spur_length_max</w:t>
+      </w:r>
+      <w:proofErr w:type="spellEnd"/>
+      <w:r>
+        <w:rPr>
+          <w:rFonts w:ascii="Andale Mono" w:hAnsi="Andale Mono" w:cs="Courier"/>
+          <w:color w:val="000000"/>
+        </w:rPr>
+        <w:t>,</w:t>
+      </w:r>
+      <w:r>
+        <w:rPr>
+          <w:rFonts w:ascii="Andale Mono" w:hAnsi="Andale Mono" w:cs="Courier"/>
+          <w:color w:val="000000"/>
+        </w:rPr>
+        <w:t xml:space="preserve"> </w:t>
+      </w:r>
+      <w:proofErr w:type="spellStart"/>
+      <w:r>
+        <w:rPr>
+          <w:rFonts w:ascii="Andale Mono" w:hAnsi="Andale Mono" w:cs="Courier"/>
+          <w:color w:val="000000"/>
+        </w:rPr>
+        <w:t>color_roi</w:t>
+      </w:r>
+      <w:proofErr w:type="spellEnd"/>
+      <w:r>
+        <w:rPr>
+          <w:rFonts w:ascii="Andale Mono" w:hAnsi="Andale Mono" w:cs="Courier"/>
+          <w:color w:val="000000"/>
+        </w:rPr>
+        <w:t xml:space="preserve">, </w:t>
+      </w:r>
+      <w:proofErr w:type="spellStart"/>
+      <w:r>
+        <w:rPr>
+          <w:rFonts w:ascii="Andale Mono" w:hAnsi="Andale Mono" w:cs="Courier"/>
+          <w:color w:val="000000"/>
+        </w:rPr>
+        <w:t>color_vein</w:t>
+      </w:r>
+      <w:proofErr w:type="spellEnd"/>
+      <w:r>
+        <w:rPr>
+          <w:rFonts w:ascii="Andale Mono" w:hAnsi="Andale Mono" w:cs="Courier"/>
+          <w:color w:val="000000"/>
+        </w:rPr>
+        <w:t>)</w:t>
       </w:r>
     </w:p>
     <w:p>
@@ -1347,26 +1800,156 @@
         <w:rPr>
           <w:rFonts w:ascii="Times New Roman" w:hAnsi="Times New Roman" w:cs="Times New Roman"/>
         </w:rPr>
-        <w:t xml:space="preserve">Here basedir is the folder enclosing the PNG images you wish to analyze, outdir the folder that will contain the program output, px_per_mm the image resolution in pixels per millimeter, medfilt the radius (in pixels) of a median smoothing filter to remove </w:t>
-      </w:r>
+        <w:t xml:space="preserve">Here </w:t>
+      </w:r>
+      <w:proofErr w:type="spellStart"/>
       <w:r>
         <w:rPr>
           <w:rFonts w:ascii="Times New Roman" w:hAnsi="Times New Roman" w:cs="Times New Roman"/>
         </w:rPr>
-        <w:t>tracing uncertainty, spur_length_max (in pixels) of the length of the maximum short segment to be removed automatically</w:t>
-      </w:r>
+        <w:t>basedir</w:t>
+      </w:r>
+      <w:proofErr w:type="spellEnd"/>
       <w:r>
         <w:rPr>
           <w:rFonts w:ascii="Times New Roman" w:hAnsi="Times New Roman" w:cs="Times New Roman"/>
         </w:rPr>
-        <w:t xml:space="preserve">, color_roi a RGB triplet noting the color of the background for the traced image (probably [255 255 0] for yellow), and color_vein a RGB triplet noting the color of the veins (probably [255 0 0] for red). </w:t>
+        <w:t xml:space="preserve"> is the folder enclosing the PNG images you wish to analyze, </w:t>
+      </w:r>
+      <w:proofErr w:type="spellStart"/>
+      <w:r>
+        <w:rPr>
+          <w:rFonts w:ascii="Times New Roman" w:hAnsi="Times New Roman" w:cs="Times New Roman"/>
+        </w:rPr>
+        <w:t>outdir</w:t>
+      </w:r>
+      <w:proofErr w:type="spellEnd"/>
+      <w:r>
+        <w:rPr>
+          <w:rFonts w:ascii="Times New Roman" w:hAnsi="Times New Roman" w:cs="Times New Roman"/>
+        </w:rPr>
+        <w:t xml:space="preserve"> the folder that will contain the program output, </w:t>
+      </w:r>
+      <w:proofErr w:type="spellStart"/>
+      <w:r>
+        <w:rPr>
+          <w:rFonts w:ascii="Times New Roman" w:hAnsi="Times New Roman" w:cs="Times New Roman"/>
+        </w:rPr>
+        <w:t>px_per_mm</w:t>
+      </w:r>
+      <w:proofErr w:type="spellEnd"/>
+      <w:r>
+        <w:rPr>
+          <w:rFonts w:ascii="Times New Roman" w:hAnsi="Times New Roman" w:cs="Times New Roman"/>
+        </w:rPr>
+        <w:t xml:space="preserve"> the image resolution in pixels per millimeter, </w:t>
+      </w:r>
+      <w:proofErr w:type="spellStart"/>
+      <w:r>
+        <w:rPr>
+          <w:rFonts w:ascii="Times New Roman" w:hAnsi="Times New Roman" w:cs="Times New Roman"/>
+        </w:rPr>
+        <w:t>medfilt</w:t>
+      </w:r>
+      <w:proofErr w:type="spellEnd"/>
+      <w:r>
+        <w:rPr>
+          <w:rFonts w:ascii="Times New Roman" w:hAnsi="Times New Roman" w:cs="Times New Roman"/>
+        </w:rPr>
+        <w:t xml:space="preserve"> the radius (in pixels) of a median smoothing filter to remove </w:t>
+      </w:r>
+      <w:r>
+        <w:rPr>
+          <w:rFonts w:ascii="Times New Roman" w:hAnsi="Times New Roman" w:cs="Times New Roman"/>
+        </w:rPr>
+        <w:t xml:space="preserve">tracing uncertainty, </w:t>
+      </w:r>
+      <w:proofErr w:type="spellStart"/>
+      <w:r>
+        <w:rPr>
+          <w:rFonts w:ascii="Times New Roman" w:hAnsi="Times New Roman" w:cs="Times New Roman"/>
+        </w:rPr>
+        <w:t>spur_length_max</w:t>
+      </w:r>
+      <w:proofErr w:type="spellEnd"/>
+      <w:r>
+        <w:rPr>
+          <w:rFonts w:ascii="Times New Roman" w:hAnsi="Times New Roman" w:cs="Times New Roman"/>
+        </w:rPr>
+        <w:t xml:space="preserve"> (in pixels) of the length of the maximum short segment to be removed automatically</w:t>
+      </w:r>
+      <w:r>
+        <w:rPr>
+          <w:rFonts w:ascii="Times New Roman" w:hAnsi="Times New Roman" w:cs="Times New Roman"/>
+        </w:rPr>
+        <w:t xml:space="preserve">, </w:t>
+      </w:r>
+      <w:proofErr w:type="spellStart"/>
+      <w:r>
+        <w:rPr>
+          <w:rFonts w:ascii="Times New Roman" w:hAnsi="Times New Roman" w:cs="Times New Roman"/>
+        </w:rPr>
+        <w:t>color_roi</w:t>
+      </w:r>
+      <w:proofErr w:type="spellEnd"/>
+      <w:r>
+        <w:rPr>
+          <w:rFonts w:ascii="Times New Roman" w:hAnsi="Times New Roman" w:cs="Times New Roman"/>
+        </w:rPr>
+        <w:t xml:space="preserve"> a RGB triplet noting the color of the background for the traced image (probably [255 255 0] for yellow), and </w:t>
+      </w:r>
+      <w:proofErr w:type="spellStart"/>
+      <w:r>
+        <w:rPr>
+          <w:rFonts w:ascii="Times New Roman" w:hAnsi="Times New Roman" w:cs="Times New Roman"/>
+        </w:rPr>
+        <w:t>color_vein</w:t>
+      </w:r>
+      <w:proofErr w:type="spellEnd"/>
+      <w:r>
+        <w:rPr>
+          <w:rFonts w:ascii="Times New Roman" w:hAnsi="Times New Roman" w:cs="Times New Roman"/>
+        </w:rPr>
+        <w:t xml:space="preserve"> a RGB triplet noting the color of the veins (probably [255 0 0] for red). </w:t>
       </w:r>
       <w:r>
         <w:rPr>
           <w:rFonts w:ascii="Times New Roman" w:hAnsi="Times New Roman" w:cs="Times New Roman"/>
           <w:i/>
         </w:rPr>
-        <w:t>Note that the directories basedir and outdir must end in a trailing slash.</w:t>
+        <w:t xml:space="preserve">Note that the directories </w:t>
+      </w:r>
+      <w:proofErr w:type="spellStart"/>
+      <w:r>
+        <w:rPr>
+          <w:rFonts w:ascii="Times New Roman" w:hAnsi="Times New Roman" w:cs="Times New Roman"/>
+          <w:i/>
+        </w:rPr>
+        <w:t>basedir</w:t>
+      </w:r>
+      <w:proofErr w:type="spellEnd"/>
+      <w:r>
+        <w:rPr>
+          <w:rFonts w:ascii="Times New Roman" w:hAnsi="Times New Roman" w:cs="Times New Roman"/>
+          <w:i/>
+        </w:rPr>
+        <w:t xml:space="preserve"> and </w:t>
+      </w:r>
+      <w:proofErr w:type="spellStart"/>
+      <w:r>
+        <w:rPr>
+          <w:rFonts w:ascii="Times New Roman" w:hAnsi="Times New Roman" w:cs="Times New Roman"/>
+          <w:i/>
+        </w:rPr>
+        <w:t>outdir</w:t>
+      </w:r>
+      <w:proofErr w:type="spellEnd"/>
+      <w:r>
+        <w:rPr>
+          <w:rFonts w:ascii="Times New Roman" w:hAnsi="Times New Roman" w:cs="Times New Roman"/>
+          <w:i/>
+        </w:rPr>
+        <w:t xml:space="preserve"> must end in a trailing slash.</w:t>
       </w:r>
       <w:r>
         <w:rPr>
@@ -1604,6 +2187,7 @@
                 <w:szCs w:val="18"/>
               </w:rPr>
             </w:pPr>
+            <w:proofErr w:type="spellStart"/>
             <w:r>
               <w:rPr>
                 <w:rFonts w:ascii="Andale Mono" w:eastAsia="Times New Roman" w:hAnsi="Andale Mono" w:cs="Times New Roman"/>
@@ -1613,6 +2197,7 @@
               </w:rPr>
               <w:t>filecode</w:t>
             </w:r>
+            <w:proofErr w:type="spellEnd"/>
           </w:p>
         </w:tc>
         <w:tc>
@@ -1818,6 +2403,7 @@
                 <w:szCs w:val="18"/>
               </w:rPr>
             </w:pPr>
+            <w:proofErr w:type="spellStart"/>
             <w:r>
               <w:rPr>
                 <w:rFonts w:ascii="Andale Mono" w:eastAsia="Times New Roman" w:hAnsi="Andale Mono" w:cs="Times New Roman"/>
@@ -1827,6 +2413,7 @@
               </w:rPr>
               <w:t>px_per_mm</w:t>
             </w:r>
+            <w:proofErr w:type="spellEnd"/>
           </w:p>
         </w:tc>
         <w:tc>
@@ -1925,6 +2512,7 @@
                 <w:szCs w:val="18"/>
               </w:rPr>
             </w:pPr>
+            <w:proofErr w:type="spellStart"/>
             <w:r>
               <w:rPr>
                 <w:rFonts w:ascii="Andale Mono" w:eastAsia="Times New Roman" w:hAnsi="Andale Mono" w:cs="Times New Roman"/>
@@ -1934,6 +2522,7 @@
               </w:rPr>
               <w:t>med_filt</w:t>
             </w:r>
+            <w:proofErr w:type="spellEnd"/>
           </w:p>
         </w:tc>
         <w:tc>
@@ -2032,6 +2621,7 @@
                 <w:szCs w:val="18"/>
               </w:rPr>
             </w:pPr>
+            <w:proofErr w:type="spellStart"/>
             <w:r>
               <w:rPr>
                 <w:rFonts w:ascii="Andale Mono" w:eastAsia="Times New Roman" w:hAnsi="Andale Mono" w:cs="Times New Roman"/>
@@ -2041,6 +2631,7 @@
               </w:rPr>
               <w:t>spur_length_max</w:t>
             </w:r>
+            <w:proofErr w:type="spellEnd"/>
           </w:p>
         </w:tc>
         <w:tc>
@@ -2139,6 +2730,7 @@
                 <w:szCs w:val="18"/>
               </w:rPr>
             </w:pPr>
+            <w:proofErr w:type="spellStart"/>
             <w:r>
               <w:rPr>
                 <w:rFonts w:ascii="Andale Mono" w:eastAsia="Times New Roman" w:hAnsi="Andale Mono" w:cs="Times New Roman"/>
@@ -2148,6 +2740,7 @@
               </w:rPr>
               <w:t>stat_area_analyzed</w:t>
             </w:r>
+            <w:proofErr w:type="spellEnd"/>
           </w:p>
         </w:tc>
         <w:tc>
@@ -2246,6 +2839,7 @@
                 <w:szCs w:val="18"/>
               </w:rPr>
             </w:pPr>
+            <w:proofErr w:type="spellStart"/>
             <w:r>
               <w:rPr>
                 <w:rFonts w:ascii="Andale Mono" w:eastAsia="Times New Roman" w:hAnsi="Andale Mono" w:cs="Times New Roman"/>
@@ -2255,6 +2849,7 @@
               </w:rPr>
               <w:t>stat_num_areoles</w:t>
             </w:r>
+            <w:proofErr w:type="spellEnd"/>
           </w:p>
         </w:tc>
         <w:tc>
@@ -2353,6 +2948,7 @@
                 <w:szCs w:val="18"/>
               </w:rPr>
             </w:pPr>
+            <w:proofErr w:type="spellStart"/>
             <w:r>
               <w:rPr>
                 <w:rFonts w:ascii="Andale Mono" w:eastAsia="Times New Roman" w:hAnsi="Andale Mono" w:cs="Times New Roman"/>
@@ -2362,6 +2958,7 @@
               </w:rPr>
               <w:t>stat_vein_density</w:t>
             </w:r>
+            <w:proofErr w:type="spellEnd"/>
           </w:p>
         </w:tc>
         <w:tc>
@@ -2459,6 +3056,7 @@
                 <w:szCs w:val="18"/>
               </w:rPr>
             </w:pPr>
+            <w:proofErr w:type="spellStart"/>
             <w:r>
               <w:rPr>
                 <w:rFonts w:ascii="Andale Mono" w:eastAsia="Times New Roman" w:hAnsi="Andale Mono" w:cs="Times New Roman"/>
@@ -2486,6 +3084,7 @@
               </w:rPr>
               <w:t>_mean</w:t>
             </w:r>
+            <w:proofErr w:type="spellEnd"/>
           </w:p>
         </w:tc>
         <w:tc>
@@ -2608,6 +3207,7 @@
                 <w:szCs w:val="18"/>
               </w:rPr>
             </w:pPr>
+            <w:proofErr w:type="spellStart"/>
             <w:r>
               <w:rPr>
                 <w:rFonts w:ascii="Andale Mono" w:eastAsia="Times New Roman" w:hAnsi="Andale Mono" w:cs="Times New Roman"/>
@@ -2635,6 +3235,7 @@
               </w:rPr>
               <w:t>_median</w:t>
             </w:r>
+            <w:proofErr w:type="spellEnd"/>
           </w:p>
         </w:tc>
         <w:tc>
@@ -2757,6 +3358,7 @@
                 <w:szCs w:val="18"/>
               </w:rPr>
             </w:pPr>
+            <w:proofErr w:type="spellStart"/>
             <w:r>
               <w:rPr>
                 <w:rFonts w:ascii="Andale Mono" w:eastAsia="Times New Roman" w:hAnsi="Andale Mono" w:cs="Times New Roman"/>
@@ -2784,6 +3386,7 @@
               </w:rPr>
               <w:t>_sd</w:t>
             </w:r>
+            <w:proofErr w:type="spellEnd"/>
           </w:p>
         </w:tc>
         <w:tc>
@@ -2875,7 +3478,27 @@
                 <w:sz w:val="18"/>
                 <w:szCs w:val="18"/>
               </w:rPr>
-              <w:t xml:space="preserve"> (sd)</w:t>
+              <w:t xml:space="preserve"> (</w:t>
+            </w:r>
+            <w:proofErr w:type="spellStart"/>
+            <w:r>
+              <w:rPr>
+                <w:rFonts w:ascii="Andale Mono" w:eastAsia="Times New Roman" w:hAnsi="Andale Mono" w:cs="Times New Roman"/>
+                <w:color w:val="000000"/>
+                <w:sz w:val="18"/>
+                <w:szCs w:val="18"/>
+              </w:rPr>
+              <w:t>sd</w:t>
+            </w:r>
+            <w:proofErr w:type="spellEnd"/>
+            <w:r>
+              <w:rPr>
+                <w:rFonts w:ascii="Andale Mono" w:eastAsia="Times New Roman" w:hAnsi="Andale Mono" w:cs="Times New Roman"/>
+                <w:color w:val="000000"/>
+                <w:sz w:val="18"/>
+                <w:szCs w:val="18"/>
+              </w:rPr>
+              <w:t>)</w:t>
             </w:r>
           </w:p>
         </w:tc>
@@ -2906,6 +3529,7 @@
                 <w:szCs w:val="18"/>
               </w:rPr>
             </w:pPr>
+            <w:proofErr w:type="spellStart"/>
             <w:r>
               <w:rPr>
                 <w:rFonts w:ascii="Andale Mono" w:eastAsia="Times New Roman" w:hAnsi="Andale Mono" w:cs="Times New Roman"/>
@@ -2933,6 +3557,7 @@
               </w:rPr>
               <w:t>_n</w:t>
             </w:r>
+            <w:proofErr w:type="spellEnd"/>
           </w:p>
         </w:tc>
         <w:tc>
@@ -3038,6 +3663,7 @@
                 <w:szCs w:val="18"/>
               </w:rPr>
             </w:pPr>
+            <w:proofErr w:type="spellStart"/>
             <w:r>
               <w:rPr>
                 <w:rFonts w:ascii="Andale Mono" w:eastAsia="Times New Roman" w:hAnsi="Andale Mono" w:cs="Times New Roman"/>
@@ -3047,6 +3673,7 @@
               </w:rPr>
               <w:t>stat_vein_length_mean</w:t>
             </w:r>
+            <w:proofErr w:type="spellEnd"/>
           </w:p>
         </w:tc>
         <w:tc>
@@ -3145,6 +3772,7 @@
                 <w:szCs w:val="18"/>
               </w:rPr>
             </w:pPr>
+            <w:proofErr w:type="spellStart"/>
             <w:r>
               <w:rPr>
                 <w:rFonts w:ascii="Andale Mono" w:eastAsia="Times New Roman" w:hAnsi="Andale Mono" w:cs="Times New Roman"/>
@@ -3154,6 +3782,7 @@
               </w:rPr>
               <w:t>stat_vein_length_median</w:t>
             </w:r>
+            <w:proofErr w:type="spellEnd"/>
           </w:p>
         </w:tc>
         <w:tc>
@@ -3252,6 +3881,7 @@
                 <w:szCs w:val="18"/>
               </w:rPr>
             </w:pPr>
+            <w:proofErr w:type="spellStart"/>
             <w:r>
               <w:rPr>
                 <w:rFonts w:ascii="Andale Mono" w:eastAsia="Times New Roman" w:hAnsi="Andale Mono" w:cs="Times New Roman"/>
@@ -3261,6 +3891,7 @@
               </w:rPr>
               <w:t>stat_vein_length_sd</w:t>
             </w:r>
+            <w:proofErr w:type="spellEnd"/>
           </w:p>
         </w:tc>
         <w:tc>
@@ -3327,7 +3958,27 @@
                 <w:sz w:val="18"/>
                 <w:szCs w:val="18"/>
               </w:rPr>
-              <w:t>length of vein segments (sd)</w:t>
+              <w:t>length of vein segments (</w:t>
+            </w:r>
+            <w:proofErr w:type="spellStart"/>
+            <w:r>
+              <w:rPr>
+                <w:rFonts w:ascii="Andale Mono" w:eastAsia="Times New Roman" w:hAnsi="Andale Mono" w:cs="Times New Roman"/>
+                <w:color w:val="000000"/>
+                <w:sz w:val="18"/>
+                <w:szCs w:val="18"/>
+              </w:rPr>
+              <w:t>sd</w:t>
+            </w:r>
+            <w:proofErr w:type="spellEnd"/>
+            <w:r>
+              <w:rPr>
+                <w:rFonts w:ascii="Andale Mono" w:eastAsia="Times New Roman" w:hAnsi="Andale Mono" w:cs="Times New Roman"/>
+                <w:color w:val="000000"/>
+                <w:sz w:val="18"/>
+                <w:szCs w:val="18"/>
+              </w:rPr>
+              <w:t>)</w:t>
             </w:r>
           </w:p>
         </w:tc>
@@ -3359,6 +4010,7 @@
                 <w:szCs w:val="18"/>
               </w:rPr>
             </w:pPr>
+            <w:proofErr w:type="spellStart"/>
             <w:r>
               <w:rPr>
                 <w:rFonts w:ascii="Andale Mono" w:eastAsia="Times New Roman" w:hAnsi="Andale Mono" w:cs="Times New Roman"/>
@@ -3368,6 +4020,7 @@
               </w:rPr>
               <w:t>stat_vein_length_n</w:t>
             </w:r>
+            <w:proofErr w:type="spellEnd"/>
           </w:p>
         </w:tc>
         <w:tc>
@@ -3466,6 +4119,7 @@
                 <w:szCs w:val="18"/>
               </w:rPr>
             </w:pPr>
+            <w:proofErr w:type="spellStart"/>
             <w:r>
               <w:rPr>
                 <w:rFonts w:ascii="Andale Mono" w:eastAsia="Times New Roman" w:hAnsi="Andale Mono" w:cs="Times New Roman"/>
@@ -3475,6 +4129,7 @@
               </w:rPr>
               <w:t>stat_vein_tortuosity_mean</w:t>
             </w:r>
+            <w:proofErr w:type="spellEnd"/>
           </w:p>
         </w:tc>
         <w:tc>
@@ -3573,6 +4228,7 @@
                 <w:szCs w:val="18"/>
               </w:rPr>
             </w:pPr>
+            <w:proofErr w:type="spellStart"/>
             <w:r>
               <w:rPr>
                 <w:rFonts w:ascii="Andale Mono" w:eastAsia="Times New Roman" w:hAnsi="Andale Mono" w:cs="Times New Roman"/>
@@ -3582,6 +4238,7 @@
               </w:rPr>
               <w:t>stat_vein_tortuosity_median</w:t>
             </w:r>
+            <w:proofErr w:type="spellEnd"/>
           </w:p>
         </w:tc>
         <w:tc>
@@ -3680,6 +4337,7 @@
                 <w:szCs w:val="18"/>
               </w:rPr>
             </w:pPr>
+            <w:proofErr w:type="spellStart"/>
             <w:r>
               <w:rPr>
                 <w:rFonts w:ascii="Andale Mono" w:eastAsia="Times New Roman" w:hAnsi="Andale Mono" w:cs="Times New Roman"/>
@@ -3689,6 +4347,7 @@
               </w:rPr>
               <w:t>stat_vein_tortuosity_sd</w:t>
             </w:r>
+            <w:proofErr w:type="spellEnd"/>
           </w:p>
         </w:tc>
         <w:tc>
@@ -3755,7 +4414,27 @@
                 <w:sz w:val="18"/>
                 <w:szCs w:val="18"/>
               </w:rPr>
-              <w:t>tortuosity of vein segments (sd)</w:t>
+              <w:t>tortuosity of vein segments (</w:t>
+            </w:r>
+            <w:proofErr w:type="spellStart"/>
+            <w:r>
+              <w:rPr>
+                <w:rFonts w:ascii="Andale Mono" w:eastAsia="Times New Roman" w:hAnsi="Andale Mono" w:cs="Times New Roman"/>
+                <w:color w:val="000000"/>
+                <w:sz w:val="18"/>
+                <w:szCs w:val="18"/>
+              </w:rPr>
+              <w:t>sd</w:t>
+            </w:r>
+            <w:proofErr w:type="spellEnd"/>
+            <w:r>
+              <w:rPr>
+                <w:rFonts w:ascii="Andale Mono" w:eastAsia="Times New Roman" w:hAnsi="Andale Mono" w:cs="Times New Roman"/>
+                <w:color w:val="000000"/>
+                <w:sz w:val="18"/>
+                <w:szCs w:val="18"/>
+              </w:rPr>
+              <w:t>)</w:t>
             </w:r>
           </w:p>
         </w:tc>
@@ -3787,6 +4466,7 @@
                 <w:szCs w:val="18"/>
               </w:rPr>
             </w:pPr>
+            <w:proofErr w:type="spellStart"/>
             <w:r>
               <w:rPr>
                 <w:rFonts w:ascii="Andale Mono" w:eastAsia="Times New Roman" w:hAnsi="Andale Mono" w:cs="Times New Roman"/>
@@ -3796,6 +4476,7 @@
               </w:rPr>
               <w:t>stat_vein_tortuosity_n</w:t>
             </w:r>
+            <w:proofErr w:type="spellEnd"/>
           </w:p>
         </w:tc>
         <w:tc>
@@ -3894,6 +4575,7 @@
                 <w:szCs w:val="18"/>
               </w:rPr>
             </w:pPr>
+            <w:proofErr w:type="spellStart"/>
             <w:r>
               <w:rPr>
                 <w:rFonts w:ascii="Andale Mono" w:eastAsia="Times New Roman" w:hAnsi="Andale Mono" w:cs="Times New Roman"/>
@@ -3913,6 +4595,7 @@
               </w:rPr>
               <w:t>ratio</w:t>
             </w:r>
+            <w:proofErr w:type="spellEnd"/>
           </w:p>
         </w:tc>
         <w:tc>
@@ -4011,6 +4694,7 @@
                 <w:szCs w:val="18"/>
               </w:rPr>
             </w:pPr>
+            <w:proofErr w:type="spellStart"/>
             <w:r>
               <w:rPr>
                 <w:rFonts w:ascii="Andale Mono" w:eastAsia="Times New Roman" w:hAnsi="Andale Mono" w:cs="Times New Roman"/>
@@ -4020,6 +4704,7 @@
               </w:rPr>
               <w:t>stat_areole_elongation_mean</w:t>
             </w:r>
+            <w:proofErr w:type="spellEnd"/>
           </w:p>
         </w:tc>
         <w:tc>
@@ -4118,6 +4803,7 @@
                 <w:szCs w:val="18"/>
               </w:rPr>
             </w:pPr>
+            <w:proofErr w:type="spellStart"/>
             <w:r>
               <w:rPr>
                 <w:rFonts w:ascii="Andale Mono" w:eastAsia="Times New Roman" w:hAnsi="Andale Mono" w:cs="Times New Roman"/>
@@ -4127,6 +4813,7 @@
               </w:rPr>
               <w:t>stat_areole_elongation_median</w:t>
             </w:r>
+            <w:proofErr w:type="spellEnd"/>
           </w:p>
         </w:tc>
         <w:tc>
@@ -4225,6 +4912,7 @@
                 <w:szCs w:val="18"/>
               </w:rPr>
             </w:pPr>
+            <w:proofErr w:type="spellStart"/>
             <w:r>
               <w:rPr>
                 <w:rFonts w:ascii="Andale Mono" w:eastAsia="Times New Roman" w:hAnsi="Andale Mono" w:cs="Times New Roman"/>
@@ -4234,6 +4922,7 @@
               </w:rPr>
               <w:t>stat_areole_elongation_sd</w:t>
             </w:r>
+            <w:proofErr w:type="spellEnd"/>
           </w:p>
         </w:tc>
         <w:tc>
@@ -4300,7 +4989,27 @@
                 <w:sz w:val="18"/>
                 <w:szCs w:val="18"/>
               </w:rPr>
-              <w:t>areole elongation ratio (sd)</w:t>
+              <w:t>areole elongation ratio (</w:t>
+            </w:r>
+            <w:proofErr w:type="spellStart"/>
+            <w:r>
+              <w:rPr>
+                <w:rFonts w:ascii="Andale Mono" w:eastAsia="Times New Roman" w:hAnsi="Andale Mono" w:cs="Times New Roman"/>
+                <w:color w:val="000000"/>
+                <w:sz w:val="18"/>
+                <w:szCs w:val="18"/>
+              </w:rPr>
+              <w:t>sd</w:t>
+            </w:r>
+            <w:proofErr w:type="spellEnd"/>
+            <w:r>
+              <w:rPr>
+                <w:rFonts w:ascii="Andale Mono" w:eastAsia="Times New Roman" w:hAnsi="Andale Mono" w:cs="Times New Roman"/>
+                <w:color w:val="000000"/>
+                <w:sz w:val="18"/>
+                <w:szCs w:val="18"/>
+              </w:rPr>
+              <w:t>)</w:t>
             </w:r>
           </w:p>
         </w:tc>
@@ -4332,6 +5041,7 @@
                 <w:szCs w:val="18"/>
               </w:rPr>
             </w:pPr>
+            <w:proofErr w:type="spellStart"/>
             <w:r>
               <w:rPr>
                 <w:rFonts w:ascii="Andale Mono" w:eastAsia="Times New Roman" w:hAnsi="Andale Mono" w:cs="Times New Roman"/>
@@ -4341,6 +5051,7 @@
               </w:rPr>
               <w:t>stat_areole_elongation_n</w:t>
             </w:r>
+            <w:proofErr w:type="spellEnd"/>
           </w:p>
         </w:tc>
         <w:tc>
@@ -4439,6 +5150,7 @@
                 <w:szCs w:val="18"/>
               </w:rPr>
             </w:pPr>
+            <w:proofErr w:type="spellStart"/>
             <w:r>
               <w:rPr>
                 <w:rFonts w:ascii="Andale Mono" w:eastAsia="Times New Roman" w:hAnsi="Andale Mono" w:cs="Times New Roman"/>
@@ -4448,6 +5160,7 @@
               </w:rPr>
               <w:t>stat_areole_roughness_mean</w:t>
             </w:r>
+            <w:proofErr w:type="spellEnd"/>
           </w:p>
         </w:tc>
         <w:tc>
@@ -4546,6 +5259,7 @@
                 <w:szCs w:val="18"/>
               </w:rPr>
             </w:pPr>
+            <w:proofErr w:type="spellStart"/>
             <w:r>
               <w:rPr>
                 <w:rFonts w:ascii="Andale Mono" w:eastAsia="Times New Roman" w:hAnsi="Andale Mono" w:cs="Times New Roman"/>
@@ -4555,6 +5269,7 @@
               </w:rPr>
               <w:t>stat_areole_roughness_median</w:t>
             </w:r>
+            <w:proofErr w:type="spellEnd"/>
           </w:p>
         </w:tc>
         <w:tc>
@@ -4653,6 +5368,7 @@
                 <w:szCs w:val="18"/>
               </w:rPr>
             </w:pPr>
+            <w:proofErr w:type="spellStart"/>
             <w:r>
               <w:rPr>
                 <w:rFonts w:ascii="Andale Mono" w:eastAsia="Times New Roman" w:hAnsi="Andale Mono" w:cs="Times New Roman"/>
@@ -4662,6 +5378,7 @@
               </w:rPr>
               <w:t>stat_areole_roughness_sd</w:t>
             </w:r>
+            <w:proofErr w:type="spellEnd"/>
           </w:p>
         </w:tc>
         <w:tc>
@@ -4728,7 +5445,27 @@
                 <w:sz w:val="18"/>
                 <w:szCs w:val="18"/>
               </w:rPr>
-              <w:t>areole roughness ratio (sd)</w:t>
+              <w:t>areole roughness ratio (</w:t>
+            </w:r>
+            <w:proofErr w:type="spellStart"/>
+            <w:r>
+              <w:rPr>
+                <w:rFonts w:ascii="Andale Mono" w:eastAsia="Times New Roman" w:hAnsi="Andale Mono" w:cs="Times New Roman"/>
+                <w:color w:val="000000"/>
+                <w:sz w:val="18"/>
+                <w:szCs w:val="18"/>
+              </w:rPr>
+              <w:t>sd</w:t>
+            </w:r>
+            <w:proofErr w:type="spellEnd"/>
+            <w:r>
+              <w:rPr>
+                <w:rFonts w:ascii="Andale Mono" w:eastAsia="Times New Roman" w:hAnsi="Andale Mono" w:cs="Times New Roman"/>
+                <w:color w:val="000000"/>
+                <w:sz w:val="18"/>
+                <w:szCs w:val="18"/>
+              </w:rPr>
+              <w:t>)</w:t>
             </w:r>
           </w:p>
         </w:tc>
@@ -4760,6 +5497,7 @@
                 <w:szCs w:val="18"/>
               </w:rPr>
             </w:pPr>
+            <w:proofErr w:type="spellStart"/>
             <w:r>
               <w:rPr>
                 <w:rFonts w:ascii="Andale Mono" w:eastAsia="Times New Roman" w:hAnsi="Andale Mono" w:cs="Times New Roman"/>
@@ -4769,6 +5507,7 @@
               </w:rPr>
               <w:t>stat_areole_roughness_n</w:t>
             </w:r>
+            <w:proofErr w:type="spellEnd"/>
           </w:p>
         </w:tc>
         <w:tc>
@@ -4867,6 +5606,7 @@
                 <w:szCs w:val="18"/>
               </w:rPr>
             </w:pPr>
+            <w:proofErr w:type="spellStart"/>
             <w:r>
               <w:rPr>
                 <w:rFonts w:ascii="Andale Mono" w:eastAsia="Times New Roman" w:hAnsi="Andale Mono" w:cs="Times New Roman"/>
@@ -4876,6 +5616,7 @@
               </w:rPr>
               <w:t>stat_areole_circularity_mean</w:t>
             </w:r>
+            <w:proofErr w:type="spellEnd"/>
           </w:p>
         </w:tc>
         <w:tc>
@@ -4974,6 +5715,7 @@
                 <w:szCs w:val="18"/>
               </w:rPr>
             </w:pPr>
+            <w:proofErr w:type="spellStart"/>
             <w:r>
               <w:rPr>
                 <w:rFonts w:ascii="Andale Mono" w:eastAsia="Times New Roman" w:hAnsi="Andale Mono" w:cs="Times New Roman"/>
@@ -4983,6 +5725,7 @@
               </w:rPr>
               <w:t>stat_areole_circularity_median</w:t>
             </w:r>
+            <w:proofErr w:type="spellEnd"/>
           </w:p>
         </w:tc>
         <w:tc>
@@ -5081,6 +5824,7 @@
                 <w:szCs w:val="18"/>
               </w:rPr>
             </w:pPr>
+            <w:proofErr w:type="spellStart"/>
             <w:r>
               <w:rPr>
                 <w:rFonts w:ascii="Andale Mono" w:eastAsia="Times New Roman" w:hAnsi="Andale Mono" w:cs="Times New Roman"/>
@@ -5090,6 +5834,7 @@
               </w:rPr>
               <w:t>stat_areole_circularity_sd</w:t>
             </w:r>
+            <w:proofErr w:type="spellEnd"/>
           </w:p>
         </w:tc>
         <w:tc>
@@ -5156,7 +5901,27 @@
                 <w:sz w:val="18"/>
                 <w:szCs w:val="18"/>
               </w:rPr>
-              <w:t>areole circularity ratio (sd)</w:t>
+              <w:t>areole circularity ratio (</w:t>
+            </w:r>
+            <w:proofErr w:type="spellStart"/>
+            <w:r>
+              <w:rPr>
+                <w:rFonts w:ascii="Andale Mono" w:eastAsia="Times New Roman" w:hAnsi="Andale Mono" w:cs="Times New Roman"/>
+                <w:color w:val="000000"/>
+                <w:sz w:val="18"/>
+                <w:szCs w:val="18"/>
+              </w:rPr>
+              <w:t>sd</w:t>
+            </w:r>
+            <w:proofErr w:type="spellEnd"/>
+            <w:r>
+              <w:rPr>
+                <w:rFonts w:ascii="Andale Mono" w:eastAsia="Times New Roman" w:hAnsi="Andale Mono" w:cs="Times New Roman"/>
+                <w:color w:val="000000"/>
+                <w:sz w:val="18"/>
+                <w:szCs w:val="18"/>
+              </w:rPr>
+              <w:t>)</w:t>
             </w:r>
           </w:p>
         </w:tc>
@@ -5188,6 +5953,7 @@
                 <w:szCs w:val="18"/>
               </w:rPr>
             </w:pPr>
+            <w:proofErr w:type="spellStart"/>
             <w:r>
               <w:rPr>
                 <w:rFonts w:ascii="Andale Mono" w:eastAsia="Times New Roman" w:hAnsi="Andale Mono" w:cs="Times New Roman"/>
@@ -5197,6 +5963,7 @@
               </w:rPr>
               <w:t>stat_areole_circularity_n</w:t>
             </w:r>
+            <w:proofErr w:type="spellEnd"/>
           </w:p>
         </w:tc>
         <w:tc>
@@ -5295,6 +6062,7 @@
                 <w:szCs w:val="18"/>
               </w:rPr>
             </w:pPr>
+            <w:proofErr w:type="spellStart"/>
             <w:r>
               <w:rPr>
                 <w:rFonts w:ascii="Andale Mono" w:eastAsia="Times New Roman" w:hAnsi="Andale Mono" w:cs="Times New Roman"/>
@@ -5304,6 +6072,7 @@
               </w:rPr>
               <w:t>stat_areole_loopiness</w:t>
             </w:r>
+            <w:proofErr w:type="spellEnd"/>
           </w:p>
         </w:tc>
         <w:tc>
@@ -5401,6 +6170,7 @@
                 <w:szCs w:val="18"/>
               </w:rPr>
             </w:pPr>
+            <w:proofErr w:type="spellStart"/>
             <w:r>
               <w:rPr>
                 <w:rFonts w:ascii="Andale Mono" w:eastAsia="Times New Roman" w:hAnsi="Andale Mono" w:cs="Times New Roman"/>
@@ -5410,6 +6180,7 @@
               </w:rPr>
               <w:t>stat_areole_loop_index</w:t>
             </w:r>
+            <w:proofErr w:type="spellEnd"/>
           </w:p>
         </w:tc>
         <w:tc>
@@ -5467,14 +6238,25 @@
                 <w:szCs w:val="18"/>
               </w:rPr>
             </w:pPr>
-            <w:r>
-              <w:rPr>
-                <w:rFonts w:ascii="Andale Mono" w:eastAsia="Times New Roman" w:hAnsi="Andale Mono" w:cs="Times New Roman"/>
-                <w:color w:val="000000"/>
-                <w:sz w:val="18"/>
-                <w:szCs w:val="18"/>
-              </w:rPr>
-              <w:t xml:space="preserve">loopiness per </w:t>
+            <w:proofErr w:type="spellStart"/>
+            <w:r>
+              <w:rPr>
+                <w:rFonts w:ascii="Andale Mono" w:eastAsia="Times New Roman" w:hAnsi="Andale Mono" w:cs="Times New Roman"/>
+                <w:color w:val="000000"/>
+                <w:sz w:val="18"/>
+                <w:szCs w:val="18"/>
+              </w:rPr>
+              <w:t>loopiness</w:t>
+            </w:r>
+            <w:proofErr w:type="spellEnd"/>
+            <w:r>
+              <w:rPr>
+                <w:rFonts w:ascii="Andale Mono" w:eastAsia="Times New Roman" w:hAnsi="Andale Mono" w:cs="Times New Roman"/>
+                <w:color w:val="000000"/>
+                <w:sz w:val="18"/>
+                <w:szCs w:val="18"/>
+              </w:rPr>
+              <w:t xml:space="preserve"> per </w:t>
             </w:r>
             <w:r>
               <w:rPr>
@@ -5524,6 +6306,7 @@
                 <w:szCs w:val="18"/>
               </w:rPr>
             </w:pPr>
+            <w:proofErr w:type="spellStart"/>
             <w:r>
               <w:rPr>
                 <w:rFonts w:ascii="Andale Mono" w:eastAsia="Times New Roman" w:hAnsi="Andale Mono" w:cs="Times New Roman"/>
@@ -5533,6 +6316,7 @@
               </w:rPr>
               <w:t>stat_meshedness</w:t>
             </w:r>
+            <w:proofErr w:type="spellEnd"/>
           </w:p>
         </w:tc>
         <w:tc>
@@ -5631,6 +6415,7 @@
                 <w:szCs w:val="18"/>
               </w:rPr>
             </w:pPr>
+            <w:proofErr w:type="spellStart"/>
             <w:r>
               <w:rPr>
                 <w:rFonts w:ascii="Andale Mono" w:eastAsia="Times New Roman" w:hAnsi="Andale Mono" w:cs="Times New Roman"/>
@@ -5649,6 +6434,7 @@
               </w:rPr>
               <w:t>fev_ratio</w:t>
             </w:r>
+            <w:proofErr w:type="spellEnd"/>
           </w:p>
         </w:tc>
         <w:tc>
@@ -6504,7 +7290,7 @@
     </w:rPrDefault>
     <w:pPrDefault/>
   </w:docDefaults>
-  <w:latentStyles w:defLockedState="0" w:defUIPriority="99" w:defSemiHidden="0" w:defUnhideWhenUsed="0" w:defQFormat="0" w:count="375">
+  <w:latentStyles w:defLockedState="0" w:defUIPriority="99" w:defSemiHidden="0" w:defUnhideWhenUsed="0" w:defQFormat="0" w:count="376">
     <w:lsdException w:name="Normal" w:uiPriority="0" w:qFormat="1"/>
     <w:lsdException w:name="heading 1" w:uiPriority="9" w:qFormat="1"/>
     <w:lsdException w:name="heading 2" w:semiHidden="1" w:uiPriority="9" w:unhideWhenUsed="1" w:qFormat="1"/>
@@ -6610,7 +7396,6 @@
     <w:lsdException w:name="HTML Sample" w:semiHidden="1" w:unhideWhenUsed="1"/>
     <w:lsdException w:name="HTML Typewriter" w:semiHidden="1" w:unhideWhenUsed="1"/>
     <w:lsdException w:name="HTML Variable" w:semiHidden="1" w:unhideWhenUsed="1"/>
-    <w:lsdException w:name="Normal Table" w:semiHidden="1" w:unhideWhenUsed="1"/>
     <w:lsdException w:name="annotation subject" w:semiHidden="1" w:unhideWhenUsed="1"/>
     <w:lsdException w:name="No List" w:semiHidden="1" w:unhideWhenUsed="1"/>
     <w:lsdException w:name="Outline List 1" w:semiHidden="1" w:unhideWhenUsed="1"/>
@@ -6657,10 +7442,8 @@
     <w:lsdException w:name="Table Subtle 2" w:semiHidden="1" w:unhideWhenUsed="1"/>
     <w:lsdException w:name="Table Web 1" w:semiHidden="1" w:unhideWhenUsed="1"/>
     <w:lsdException w:name="Table Web 2" w:semiHidden="1" w:unhideWhenUsed="1"/>
-    <w:lsdException w:name="Table Web 3" w:semiHidden="1" w:unhideWhenUsed="1"/>
     <w:lsdException w:name="Balloon Text" w:semiHidden="1" w:unhideWhenUsed="1"/>
     <w:lsdException w:name="Table Grid" w:uiPriority="59"/>
-    <w:lsdException w:name="Table Theme" w:semiHidden="1" w:unhideWhenUsed="1"/>
     <w:lsdException w:name="Placeholder Text" w:semiHidden="1"/>
     <w:lsdException w:name="No Spacing" w:uiPriority="1" w:qFormat="1"/>
     <w:lsdException w:name="Light Shading" w:uiPriority="60"/>
@@ -6871,6 +7654,7 @@
     <w:lsdException w:name="Smart Hyperlink" w:semiHidden="1" w:unhideWhenUsed="1"/>
     <w:lsdException w:name="Hashtag" w:semiHidden="1" w:unhideWhenUsed="1"/>
     <w:lsdException w:name="Unresolved Mention" w:semiHidden="1" w:unhideWhenUsed="1"/>
+    <w:lsdException w:name="Smart Link" w:semiHidden="1" w:unhideWhenUsed="1"/>
   </w:latentStyles>
   <w:style w:type="paragraph" w:default="1" w:styleId="Normal">
     <w:name w:val="Normal"/>

</xml_diff>